<commit_message>
Doc : Add Question file
</commit_message>
<xml_diff>
--- a/Documentation/SeatSwift_Question.docx
+++ b/Documentation/SeatSwift_Question.docx
@@ -141,7 +141,7 @@
                                     <w:tag w:val=""/>
                                     <w:id w:val="-650599894"/>
                                     <w:dataBinding w:prefixMappings="xmlns:ns0='http://schemas.microsoft.com/office/2006/coverPageProps' " w:xpath="/ns0:CoverPageProperties[1]/ns0:PublishDate[1]" w:storeItemID="{55AF091B-3C7A-41E3-B477-F2FDAA23CFDA}"/>
-                                    <w:date w:fullDate="2023-09-22T00:00:00Z">
+                                    <w:date w:fullDate="2024-01-22T00:00:00Z">
                                       <w:dateFormat w:val="dd/MM/yyyy"/>
                                       <w:lid w:val="fr-FR"/>
                                       <w:storeMappedDataAs w:val="dateTime"/>
@@ -166,7 +166,7 @@
                                           <w:szCs w:val="28"/>
                                           <w:lang w:val="fr-FR"/>
                                         </w:rPr>
-                                        <w:t>22/09/2023</w:t>
+                                        <w:t>22/01/2024</w:t>
                                       </w:r>
                                     </w:p>
                                   </w:sdtContent>
@@ -3454,7 +3454,7 @@
                               <w:tag w:val=""/>
                               <w:id w:val="-650599894"/>
                               <w:dataBinding w:prefixMappings="xmlns:ns0='http://schemas.microsoft.com/office/2006/coverPageProps' " w:xpath="/ns0:CoverPageProperties[1]/ns0:PublishDate[1]" w:storeItemID="{55AF091B-3C7A-41E3-B477-F2FDAA23CFDA}"/>
-                              <w:date w:fullDate="2023-09-22T00:00:00Z">
+                              <w:date w:fullDate="2024-01-22T00:00:00Z">
                                 <w:dateFormat w:val="dd/MM/yyyy"/>
                                 <w:lid w:val="fr-FR"/>
                                 <w:storeMappedDataAs w:val="dateTime"/>
@@ -3479,7 +3479,7 @@
                                     <w:szCs w:val="28"/>
                                     <w:lang w:val="fr-FR"/>
                                   </w:rPr>
-                                  <w:t>22/09/2023</w:t>
+                                  <w:t>22/01/2024</w:t>
                                 </w:r>
                               </w:p>
                             </w:sdtContent>
@@ -3695,7 +3695,7 @@
                                         <w:sz w:val="72"/>
                                         <w:szCs w:val="72"/>
                                       </w:rPr>
-                                      <w:t>Cahier de conception – Feuille de temps - TCBM</w:t>
+                                      <w:t>Cahier de questions</w:t>
                                     </w:r>
                                   </w:sdtContent>
                                 </w:sdt>
@@ -3729,7 +3729,7 @@
                                         <w:sz w:val="36"/>
                                         <w:szCs w:val="36"/>
                                       </w:rPr>
-                                      <w:t>Développement d’application (Expert)</w:t>
+                                      <w:t>Développement d’application</w:t>
                                     </w:r>
                                   </w:sdtContent>
                                 </w:sdt>
@@ -3794,7 +3794,7 @@
                                   <w:sz w:val="72"/>
                                   <w:szCs w:val="72"/>
                                 </w:rPr>
-                                <w:t>Cahier de conception – Feuille de temps - TCBM</w:t>
+                                <w:t>Cahier de questions</w:t>
                               </w:r>
                             </w:sdtContent>
                           </w:sdt>
@@ -3828,7 +3828,7 @@
                                   <w:sz w:val="36"/>
                                   <w:szCs w:val="36"/>
                                 </w:rPr>
-                                <w:t>Développement d’application (Expert)</w:t>
+                                <w:t>Développement d’application</w:t>
                               </w:r>
                             </w:sdtContent>
                           </w:sdt>
@@ -3944,7 +3944,7 @@
                                         <w:sz w:val="26"/>
                                         <w:szCs w:val="26"/>
                                       </w:rPr>
-                                      <w:t>Michael Tremblay – 1336289, Charles-Étienne Pedneault-Gagnon - 2133165, Bachir Hassan – 2130301, Tim Trioux - 2334739</w:t>
+                                      <w:t>Michael Tremblay – 1336289</w:t>
                                     </w:r>
                                   </w:sdtContent>
                                 </w:sdt>
@@ -4018,7 +4018,7 @@
                                   <w:sz w:val="26"/>
                                   <w:szCs w:val="26"/>
                                 </w:rPr>
-                                <w:t>Michael Tremblay – 1336289, Charles-Étienne Pedneault-Gagnon - 2133165, Bachir Hassan – 2130301, Tim Trioux - 2334739</w:t>
+                                <w:t>Michael Tremblay – 1336289</w:t>
                               </w:r>
                             </w:sdtContent>
                           </w:sdt>
@@ -4107,13 +4107,13 @@
           <w:r>
             <w:fldChar w:fldCharType="separate"/>
           </w:r>
-          <w:hyperlink w:anchor="_Toc146269759" w:history="1">
+          <w:hyperlink w:anchor="_Toc156826480" w:history="1">
             <w:r>
               <w:rPr>
                 <w:rStyle w:val="Lienhypertexte"/>
                 <w:noProof/>
               </w:rPr>
-              <w:t>Cahier de conception</w:t>
+              <w:t>Les questions</w:t>
             </w:r>
             <w:r>
               <w:rPr>
@@ -4134,7 +4134,7 @@
                 <w:noProof/>
                 <w:webHidden/>
               </w:rPr>
-              <w:instrText xml:space="preserve"> PAGEREF _Toc146269759 \h </w:instrText>
+              <w:instrText xml:space="preserve"> PAGEREF _Toc156826480 \h </w:instrText>
             </w:r>
             <w:r>
               <w:rPr>
@@ -4166,1139 +4166,6 @@
           </w:hyperlink>
         </w:p>
         <w:p>
-          <w:pPr>
-            <w:pStyle w:val="TM2"/>
-            <w:tabs>
-              <w:tab w:val="right" w:leader="dot" w:pos="8630"/>
-            </w:tabs>
-            <w:rPr>
-              <w:noProof/>
-              <w:sz w:val="22"/>
-              <w:szCs w:val="22"/>
-              <w:lang w:eastAsia="fr-CA"/>
-            </w:rPr>
-          </w:pPr>
-          <w:hyperlink w:anchor="_Toc146269760" w:history="1">
-            <w:r>
-              <w:rPr>
-                <w:rStyle w:val="Lienhypertexte"/>
-                <w:noProof/>
-              </w:rPr>
-              <w:t>Rappel</w:t>
-            </w:r>
-            <w:r>
-              <w:rPr>
-                <w:noProof/>
-                <w:webHidden/>
-              </w:rPr>
-              <w:tab/>
-            </w:r>
-            <w:r>
-              <w:rPr>
-                <w:noProof/>
-                <w:webHidden/>
-              </w:rPr>
-              <w:fldChar w:fldCharType="begin"/>
-            </w:r>
-            <w:r>
-              <w:rPr>
-                <w:noProof/>
-                <w:webHidden/>
-              </w:rPr>
-              <w:instrText xml:space="preserve"> PAGEREF _Toc146269760 \h </w:instrText>
-            </w:r>
-            <w:r>
-              <w:rPr>
-                <w:noProof/>
-                <w:webHidden/>
-              </w:rPr>
-            </w:r>
-            <w:r>
-              <w:rPr>
-                <w:noProof/>
-                <w:webHidden/>
-              </w:rPr>
-              <w:fldChar w:fldCharType="separate"/>
-            </w:r>
-            <w:r>
-              <w:rPr>
-                <w:noProof/>
-                <w:webHidden/>
-              </w:rPr>
-              <w:t>2</w:t>
-            </w:r>
-            <w:r>
-              <w:rPr>
-                <w:noProof/>
-                <w:webHidden/>
-              </w:rPr>
-              <w:fldChar w:fldCharType="end"/>
-            </w:r>
-          </w:hyperlink>
-        </w:p>
-        <w:p>
-          <w:pPr>
-            <w:pStyle w:val="TM3"/>
-            <w:tabs>
-              <w:tab w:val="right" w:leader="dot" w:pos="8630"/>
-            </w:tabs>
-            <w:rPr>
-              <w:noProof/>
-              <w:sz w:val="22"/>
-              <w:szCs w:val="22"/>
-              <w:lang w:eastAsia="fr-CA"/>
-            </w:rPr>
-          </w:pPr>
-          <w:hyperlink w:anchor="_Toc146269761" w:history="1">
-            <w:r>
-              <w:rPr>
-                <w:rStyle w:val="Lienhypertexte"/>
-                <w:noProof/>
-              </w:rPr>
-              <w:t>Rappel du besoin</w:t>
-            </w:r>
-            <w:r>
-              <w:rPr>
-                <w:noProof/>
-                <w:webHidden/>
-              </w:rPr>
-              <w:tab/>
-            </w:r>
-            <w:r>
-              <w:rPr>
-                <w:noProof/>
-                <w:webHidden/>
-              </w:rPr>
-              <w:fldChar w:fldCharType="begin"/>
-            </w:r>
-            <w:r>
-              <w:rPr>
-                <w:noProof/>
-                <w:webHidden/>
-              </w:rPr>
-              <w:instrText xml:space="preserve"> PAGEREF _Toc146269761 \h </w:instrText>
-            </w:r>
-            <w:r>
-              <w:rPr>
-                <w:noProof/>
-                <w:webHidden/>
-              </w:rPr>
-            </w:r>
-            <w:r>
-              <w:rPr>
-                <w:noProof/>
-                <w:webHidden/>
-              </w:rPr>
-              <w:fldChar w:fldCharType="separate"/>
-            </w:r>
-            <w:r>
-              <w:rPr>
-                <w:noProof/>
-                <w:webHidden/>
-              </w:rPr>
-              <w:t>2</w:t>
-            </w:r>
-            <w:r>
-              <w:rPr>
-                <w:noProof/>
-                <w:webHidden/>
-              </w:rPr>
-              <w:fldChar w:fldCharType="end"/>
-            </w:r>
-          </w:hyperlink>
-        </w:p>
-        <w:p>
-          <w:pPr>
-            <w:pStyle w:val="TM3"/>
-            <w:tabs>
-              <w:tab w:val="right" w:leader="dot" w:pos="8630"/>
-            </w:tabs>
-            <w:rPr>
-              <w:noProof/>
-              <w:sz w:val="22"/>
-              <w:szCs w:val="22"/>
-              <w:lang w:eastAsia="fr-CA"/>
-            </w:rPr>
-          </w:pPr>
-          <w:hyperlink w:anchor="_Toc146269762" w:history="1">
-            <w:r>
-              <w:rPr>
-                <w:rStyle w:val="Lienhypertexte"/>
-                <w:noProof/>
-              </w:rPr>
-              <w:t>Solution retenue</w:t>
-            </w:r>
-            <w:r>
-              <w:rPr>
-                <w:noProof/>
-                <w:webHidden/>
-              </w:rPr>
-              <w:tab/>
-            </w:r>
-            <w:r>
-              <w:rPr>
-                <w:noProof/>
-                <w:webHidden/>
-              </w:rPr>
-              <w:fldChar w:fldCharType="begin"/>
-            </w:r>
-            <w:r>
-              <w:rPr>
-                <w:noProof/>
-                <w:webHidden/>
-              </w:rPr>
-              <w:instrText xml:space="preserve"> PAGEREF _Toc146269762 \h </w:instrText>
-            </w:r>
-            <w:r>
-              <w:rPr>
-                <w:noProof/>
-                <w:webHidden/>
-              </w:rPr>
-            </w:r>
-            <w:r>
-              <w:rPr>
-                <w:noProof/>
-                <w:webHidden/>
-              </w:rPr>
-              <w:fldChar w:fldCharType="separate"/>
-            </w:r>
-            <w:r>
-              <w:rPr>
-                <w:noProof/>
-                <w:webHidden/>
-              </w:rPr>
-              <w:t>2</w:t>
-            </w:r>
-            <w:r>
-              <w:rPr>
-                <w:noProof/>
-                <w:webHidden/>
-              </w:rPr>
-              <w:fldChar w:fldCharType="end"/>
-            </w:r>
-          </w:hyperlink>
-        </w:p>
-        <w:p>
-          <w:pPr>
-            <w:pStyle w:val="TM2"/>
-            <w:tabs>
-              <w:tab w:val="right" w:leader="dot" w:pos="8630"/>
-            </w:tabs>
-            <w:rPr>
-              <w:noProof/>
-              <w:sz w:val="22"/>
-              <w:szCs w:val="22"/>
-              <w:lang w:eastAsia="fr-CA"/>
-            </w:rPr>
-          </w:pPr>
-          <w:hyperlink w:anchor="_Toc146269763" w:history="1">
-            <w:r>
-              <w:rPr>
-                <w:rStyle w:val="Lienhypertexte"/>
-                <w:noProof/>
-              </w:rPr>
-              <w:t>Modélisation</w:t>
-            </w:r>
-            <w:r>
-              <w:rPr>
-                <w:noProof/>
-                <w:webHidden/>
-              </w:rPr>
-              <w:tab/>
-            </w:r>
-            <w:r>
-              <w:rPr>
-                <w:noProof/>
-                <w:webHidden/>
-              </w:rPr>
-              <w:fldChar w:fldCharType="begin"/>
-            </w:r>
-            <w:r>
-              <w:rPr>
-                <w:noProof/>
-                <w:webHidden/>
-              </w:rPr>
-              <w:instrText xml:space="preserve"> PAGEREF _Toc146269763 \h </w:instrText>
-            </w:r>
-            <w:r>
-              <w:rPr>
-                <w:noProof/>
-                <w:webHidden/>
-              </w:rPr>
-            </w:r>
-            <w:r>
-              <w:rPr>
-                <w:noProof/>
-                <w:webHidden/>
-              </w:rPr>
-              <w:fldChar w:fldCharType="separate"/>
-            </w:r>
-            <w:r>
-              <w:rPr>
-                <w:noProof/>
-                <w:webHidden/>
-              </w:rPr>
-              <w:t>2</w:t>
-            </w:r>
-            <w:r>
-              <w:rPr>
-                <w:noProof/>
-                <w:webHidden/>
-              </w:rPr>
-              <w:fldChar w:fldCharType="end"/>
-            </w:r>
-          </w:hyperlink>
-        </w:p>
-        <w:p>
-          <w:pPr>
-            <w:pStyle w:val="TM3"/>
-            <w:tabs>
-              <w:tab w:val="right" w:leader="dot" w:pos="8630"/>
-            </w:tabs>
-            <w:rPr>
-              <w:noProof/>
-              <w:sz w:val="22"/>
-              <w:szCs w:val="22"/>
-              <w:lang w:eastAsia="fr-CA"/>
-            </w:rPr>
-          </w:pPr>
-          <w:hyperlink w:anchor="_Toc146269764" w:history="1">
-            <w:r>
-              <w:rPr>
-                <w:rStyle w:val="Lienhypertexte"/>
-                <w:noProof/>
-              </w:rPr>
-              <w:t>Diagramme(s) de cas d’utilisation</w:t>
-            </w:r>
-            <w:r>
-              <w:rPr>
-                <w:noProof/>
-                <w:webHidden/>
-              </w:rPr>
-              <w:tab/>
-            </w:r>
-            <w:r>
-              <w:rPr>
-                <w:noProof/>
-                <w:webHidden/>
-              </w:rPr>
-              <w:fldChar w:fldCharType="begin"/>
-            </w:r>
-            <w:r>
-              <w:rPr>
-                <w:noProof/>
-                <w:webHidden/>
-              </w:rPr>
-              <w:instrText xml:space="preserve"> PAGEREF _Toc146269764 \h </w:instrText>
-            </w:r>
-            <w:r>
-              <w:rPr>
-                <w:noProof/>
-                <w:webHidden/>
-              </w:rPr>
-            </w:r>
-            <w:r>
-              <w:rPr>
-                <w:noProof/>
-                <w:webHidden/>
-              </w:rPr>
-              <w:fldChar w:fldCharType="separate"/>
-            </w:r>
-            <w:r>
-              <w:rPr>
-                <w:noProof/>
-                <w:webHidden/>
-              </w:rPr>
-              <w:t>2</w:t>
-            </w:r>
-            <w:r>
-              <w:rPr>
-                <w:noProof/>
-                <w:webHidden/>
-              </w:rPr>
-              <w:fldChar w:fldCharType="end"/>
-            </w:r>
-          </w:hyperlink>
-        </w:p>
-        <w:p>
-          <w:pPr>
-            <w:pStyle w:val="TM3"/>
-            <w:tabs>
-              <w:tab w:val="right" w:leader="dot" w:pos="8630"/>
-            </w:tabs>
-            <w:rPr>
-              <w:noProof/>
-              <w:sz w:val="22"/>
-              <w:szCs w:val="22"/>
-              <w:lang w:eastAsia="fr-CA"/>
-            </w:rPr>
-          </w:pPr>
-          <w:hyperlink w:anchor="_Toc146269765" w:history="1">
-            <w:r>
-              <w:rPr>
-                <w:rStyle w:val="Lienhypertexte"/>
-                <w:noProof/>
-              </w:rPr>
-              <w:t>Scénarios d’utilisation de la solution</w:t>
-            </w:r>
-            <w:r>
-              <w:rPr>
-                <w:noProof/>
-                <w:webHidden/>
-              </w:rPr>
-              <w:tab/>
-            </w:r>
-            <w:r>
-              <w:rPr>
-                <w:noProof/>
-                <w:webHidden/>
-              </w:rPr>
-              <w:fldChar w:fldCharType="begin"/>
-            </w:r>
-            <w:r>
-              <w:rPr>
-                <w:noProof/>
-                <w:webHidden/>
-              </w:rPr>
-              <w:instrText xml:space="preserve"> PAGEREF _Toc146269765 \h </w:instrText>
-            </w:r>
-            <w:r>
-              <w:rPr>
-                <w:noProof/>
-                <w:webHidden/>
-              </w:rPr>
-            </w:r>
-            <w:r>
-              <w:rPr>
-                <w:noProof/>
-                <w:webHidden/>
-              </w:rPr>
-              <w:fldChar w:fldCharType="separate"/>
-            </w:r>
-            <w:r>
-              <w:rPr>
-                <w:noProof/>
-                <w:webHidden/>
-              </w:rPr>
-              <w:t>2</w:t>
-            </w:r>
-            <w:r>
-              <w:rPr>
-                <w:noProof/>
-                <w:webHidden/>
-              </w:rPr>
-              <w:fldChar w:fldCharType="end"/>
-            </w:r>
-          </w:hyperlink>
-        </w:p>
-        <w:p>
-          <w:pPr>
-            <w:pStyle w:val="TM3"/>
-            <w:tabs>
-              <w:tab w:val="right" w:leader="dot" w:pos="8630"/>
-            </w:tabs>
-            <w:rPr>
-              <w:noProof/>
-              <w:sz w:val="22"/>
-              <w:szCs w:val="22"/>
-              <w:lang w:eastAsia="fr-CA"/>
-            </w:rPr>
-          </w:pPr>
-          <w:hyperlink w:anchor="_Toc146269766" w:history="1">
-            <w:r>
-              <w:rPr>
-                <w:rStyle w:val="Lienhypertexte"/>
-                <w:noProof/>
-              </w:rPr>
-              <w:t>Diagramme de classes</w:t>
-            </w:r>
-            <w:r>
-              <w:rPr>
-                <w:noProof/>
-                <w:webHidden/>
-              </w:rPr>
-              <w:tab/>
-            </w:r>
-            <w:r>
-              <w:rPr>
-                <w:noProof/>
-                <w:webHidden/>
-              </w:rPr>
-              <w:fldChar w:fldCharType="begin"/>
-            </w:r>
-            <w:r>
-              <w:rPr>
-                <w:noProof/>
-                <w:webHidden/>
-              </w:rPr>
-              <w:instrText xml:space="preserve"> PAGEREF _Toc146269766 \h </w:instrText>
-            </w:r>
-            <w:r>
-              <w:rPr>
-                <w:noProof/>
-                <w:webHidden/>
-              </w:rPr>
-            </w:r>
-            <w:r>
-              <w:rPr>
-                <w:noProof/>
-                <w:webHidden/>
-              </w:rPr>
-              <w:fldChar w:fldCharType="separate"/>
-            </w:r>
-            <w:r>
-              <w:rPr>
-                <w:noProof/>
-                <w:webHidden/>
-              </w:rPr>
-              <w:t>2</w:t>
-            </w:r>
-            <w:r>
-              <w:rPr>
-                <w:noProof/>
-                <w:webHidden/>
-              </w:rPr>
-              <w:fldChar w:fldCharType="end"/>
-            </w:r>
-          </w:hyperlink>
-        </w:p>
-        <w:p>
-          <w:pPr>
-            <w:pStyle w:val="TM3"/>
-            <w:tabs>
-              <w:tab w:val="right" w:leader="dot" w:pos="8630"/>
-            </w:tabs>
-            <w:rPr>
-              <w:noProof/>
-              <w:sz w:val="22"/>
-              <w:szCs w:val="22"/>
-              <w:lang w:eastAsia="fr-CA"/>
-            </w:rPr>
-          </w:pPr>
-          <w:hyperlink w:anchor="_Toc146269767" w:history="1">
-            <w:r>
-              <w:rPr>
-                <w:rStyle w:val="Lienhypertexte"/>
-                <w:noProof/>
-              </w:rPr>
-              <w:t>Diagrammes de séquences</w:t>
-            </w:r>
-            <w:r>
-              <w:rPr>
-                <w:noProof/>
-                <w:webHidden/>
-              </w:rPr>
-              <w:tab/>
-            </w:r>
-            <w:r>
-              <w:rPr>
-                <w:noProof/>
-                <w:webHidden/>
-              </w:rPr>
-              <w:fldChar w:fldCharType="begin"/>
-            </w:r>
-            <w:r>
-              <w:rPr>
-                <w:noProof/>
-                <w:webHidden/>
-              </w:rPr>
-              <w:instrText xml:space="preserve"> PAGEREF _Toc146269767 \h </w:instrText>
-            </w:r>
-            <w:r>
-              <w:rPr>
-                <w:noProof/>
-                <w:webHidden/>
-              </w:rPr>
-            </w:r>
-            <w:r>
-              <w:rPr>
-                <w:noProof/>
-                <w:webHidden/>
-              </w:rPr>
-              <w:fldChar w:fldCharType="separate"/>
-            </w:r>
-            <w:r>
-              <w:rPr>
-                <w:noProof/>
-                <w:webHidden/>
-              </w:rPr>
-              <w:t>2</w:t>
-            </w:r>
-            <w:r>
-              <w:rPr>
-                <w:noProof/>
-                <w:webHidden/>
-              </w:rPr>
-              <w:fldChar w:fldCharType="end"/>
-            </w:r>
-          </w:hyperlink>
-        </w:p>
-        <w:p>
-          <w:pPr>
-            <w:pStyle w:val="TM2"/>
-            <w:tabs>
-              <w:tab w:val="right" w:leader="dot" w:pos="8630"/>
-            </w:tabs>
-            <w:rPr>
-              <w:noProof/>
-              <w:sz w:val="22"/>
-              <w:szCs w:val="22"/>
-              <w:lang w:eastAsia="fr-CA"/>
-            </w:rPr>
-          </w:pPr>
-          <w:hyperlink w:anchor="_Toc146269768" w:history="1">
-            <w:r>
-              <w:rPr>
-                <w:rStyle w:val="Lienhypertexte"/>
-                <w:noProof/>
-              </w:rPr>
-              <w:t>Maquettes</w:t>
-            </w:r>
-            <w:r>
-              <w:rPr>
-                <w:noProof/>
-                <w:webHidden/>
-              </w:rPr>
-              <w:tab/>
-            </w:r>
-            <w:r>
-              <w:rPr>
-                <w:noProof/>
-                <w:webHidden/>
-              </w:rPr>
-              <w:fldChar w:fldCharType="begin"/>
-            </w:r>
-            <w:r>
-              <w:rPr>
-                <w:noProof/>
-                <w:webHidden/>
-              </w:rPr>
-              <w:instrText xml:space="preserve"> PAGEREF _Toc146269768 \h </w:instrText>
-            </w:r>
-            <w:r>
-              <w:rPr>
-                <w:noProof/>
-                <w:webHidden/>
-              </w:rPr>
-            </w:r>
-            <w:r>
-              <w:rPr>
-                <w:noProof/>
-                <w:webHidden/>
-              </w:rPr>
-              <w:fldChar w:fldCharType="separate"/>
-            </w:r>
-            <w:r>
-              <w:rPr>
-                <w:noProof/>
-                <w:webHidden/>
-              </w:rPr>
-              <w:t>3</w:t>
-            </w:r>
-            <w:r>
-              <w:rPr>
-                <w:noProof/>
-                <w:webHidden/>
-              </w:rPr>
-              <w:fldChar w:fldCharType="end"/>
-            </w:r>
-          </w:hyperlink>
-        </w:p>
-        <w:p>
-          <w:pPr>
-            <w:pStyle w:val="TM3"/>
-            <w:tabs>
-              <w:tab w:val="right" w:leader="dot" w:pos="8630"/>
-            </w:tabs>
-            <w:rPr>
-              <w:noProof/>
-              <w:sz w:val="22"/>
-              <w:szCs w:val="22"/>
-              <w:lang w:eastAsia="fr-CA"/>
-            </w:rPr>
-          </w:pPr>
-          <w:hyperlink w:anchor="_Toc146269769" w:history="1">
-            <w:r>
-              <w:rPr>
-                <w:rStyle w:val="Lienhypertexte"/>
-                <w:noProof/>
-              </w:rPr>
-              <w:t>Fenêtre 1</w:t>
-            </w:r>
-            <w:r>
-              <w:rPr>
-                <w:noProof/>
-                <w:webHidden/>
-              </w:rPr>
-              <w:tab/>
-            </w:r>
-            <w:r>
-              <w:rPr>
-                <w:noProof/>
-                <w:webHidden/>
-              </w:rPr>
-              <w:fldChar w:fldCharType="begin"/>
-            </w:r>
-            <w:r>
-              <w:rPr>
-                <w:noProof/>
-                <w:webHidden/>
-              </w:rPr>
-              <w:instrText xml:space="preserve"> PAGEREF _Toc146269769 \h </w:instrText>
-            </w:r>
-            <w:r>
-              <w:rPr>
-                <w:noProof/>
-                <w:webHidden/>
-              </w:rPr>
-            </w:r>
-            <w:r>
-              <w:rPr>
-                <w:noProof/>
-                <w:webHidden/>
-              </w:rPr>
-              <w:fldChar w:fldCharType="separate"/>
-            </w:r>
-            <w:r>
-              <w:rPr>
-                <w:noProof/>
-                <w:webHidden/>
-              </w:rPr>
-              <w:t>3</w:t>
-            </w:r>
-            <w:r>
-              <w:rPr>
-                <w:noProof/>
-                <w:webHidden/>
-              </w:rPr>
-              <w:fldChar w:fldCharType="end"/>
-            </w:r>
-          </w:hyperlink>
-        </w:p>
-        <w:p>
-          <w:pPr>
-            <w:pStyle w:val="TM3"/>
-            <w:tabs>
-              <w:tab w:val="right" w:leader="dot" w:pos="8630"/>
-            </w:tabs>
-            <w:rPr>
-              <w:noProof/>
-              <w:sz w:val="22"/>
-              <w:szCs w:val="22"/>
-              <w:lang w:eastAsia="fr-CA"/>
-            </w:rPr>
-          </w:pPr>
-          <w:hyperlink w:anchor="_Toc146269770" w:history="1">
-            <w:r>
-              <w:rPr>
-                <w:rStyle w:val="Lienhypertexte"/>
-                <w:noProof/>
-              </w:rPr>
-              <w:t>Fenêtre 2</w:t>
-            </w:r>
-            <w:r>
-              <w:rPr>
-                <w:noProof/>
-                <w:webHidden/>
-              </w:rPr>
-              <w:tab/>
-            </w:r>
-            <w:r>
-              <w:rPr>
-                <w:noProof/>
-                <w:webHidden/>
-              </w:rPr>
-              <w:fldChar w:fldCharType="begin"/>
-            </w:r>
-            <w:r>
-              <w:rPr>
-                <w:noProof/>
-                <w:webHidden/>
-              </w:rPr>
-              <w:instrText xml:space="preserve"> PAGEREF _Toc146269770 \h </w:instrText>
-            </w:r>
-            <w:r>
-              <w:rPr>
-                <w:noProof/>
-                <w:webHidden/>
-              </w:rPr>
-            </w:r>
-            <w:r>
-              <w:rPr>
-                <w:noProof/>
-                <w:webHidden/>
-              </w:rPr>
-              <w:fldChar w:fldCharType="separate"/>
-            </w:r>
-            <w:r>
-              <w:rPr>
-                <w:noProof/>
-                <w:webHidden/>
-              </w:rPr>
-              <w:t>3</w:t>
-            </w:r>
-            <w:r>
-              <w:rPr>
-                <w:noProof/>
-                <w:webHidden/>
-              </w:rPr>
-              <w:fldChar w:fldCharType="end"/>
-            </w:r>
-          </w:hyperlink>
-        </w:p>
-        <w:p>
-          <w:pPr>
-            <w:pStyle w:val="TM3"/>
-            <w:tabs>
-              <w:tab w:val="right" w:leader="dot" w:pos="8630"/>
-            </w:tabs>
-            <w:rPr>
-              <w:noProof/>
-              <w:sz w:val="22"/>
-              <w:szCs w:val="22"/>
-              <w:lang w:eastAsia="fr-CA"/>
-            </w:rPr>
-          </w:pPr>
-          <w:hyperlink w:anchor="_Toc146269771" w:history="1">
-            <w:r>
-              <w:rPr>
-                <w:rStyle w:val="Lienhypertexte"/>
-                <w:noProof/>
-              </w:rPr>
-              <w:t>Etc</w:t>
-            </w:r>
-            <w:r>
-              <w:rPr>
-                <w:noProof/>
-                <w:webHidden/>
-              </w:rPr>
-              <w:tab/>
-            </w:r>
-            <w:r>
-              <w:rPr>
-                <w:noProof/>
-                <w:webHidden/>
-              </w:rPr>
-              <w:fldChar w:fldCharType="begin"/>
-            </w:r>
-            <w:r>
-              <w:rPr>
-                <w:noProof/>
-                <w:webHidden/>
-              </w:rPr>
-              <w:instrText xml:space="preserve"> PAGEREF _Toc146269771 \h </w:instrText>
-            </w:r>
-            <w:r>
-              <w:rPr>
-                <w:noProof/>
-                <w:webHidden/>
-              </w:rPr>
-            </w:r>
-            <w:r>
-              <w:rPr>
-                <w:noProof/>
-                <w:webHidden/>
-              </w:rPr>
-              <w:fldChar w:fldCharType="separate"/>
-            </w:r>
-            <w:r>
-              <w:rPr>
-                <w:noProof/>
-                <w:webHidden/>
-              </w:rPr>
-              <w:t>3</w:t>
-            </w:r>
-            <w:r>
-              <w:rPr>
-                <w:noProof/>
-                <w:webHidden/>
-              </w:rPr>
-              <w:fldChar w:fldCharType="end"/>
-            </w:r>
-          </w:hyperlink>
-        </w:p>
-        <w:p>
-          <w:pPr>
-            <w:pStyle w:val="TM2"/>
-            <w:tabs>
-              <w:tab w:val="right" w:leader="dot" w:pos="8630"/>
-            </w:tabs>
-            <w:rPr>
-              <w:noProof/>
-              <w:sz w:val="22"/>
-              <w:szCs w:val="22"/>
-              <w:lang w:eastAsia="fr-CA"/>
-            </w:rPr>
-          </w:pPr>
-          <w:hyperlink w:anchor="_Toc146269772" w:history="1">
-            <w:r>
-              <w:rPr>
-                <w:rStyle w:val="Lienhypertexte"/>
-                <w:noProof/>
-              </w:rPr>
-              <w:t>Plan de tests</w:t>
-            </w:r>
-            <w:r>
-              <w:rPr>
-                <w:noProof/>
-                <w:webHidden/>
-              </w:rPr>
-              <w:tab/>
-            </w:r>
-            <w:r>
-              <w:rPr>
-                <w:noProof/>
-                <w:webHidden/>
-              </w:rPr>
-              <w:fldChar w:fldCharType="begin"/>
-            </w:r>
-            <w:r>
-              <w:rPr>
-                <w:noProof/>
-                <w:webHidden/>
-              </w:rPr>
-              <w:instrText xml:space="preserve"> PAGEREF _Toc146269772 \h </w:instrText>
-            </w:r>
-            <w:r>
-              <w:rPr>
-                <w:noProof/>
-                <w:webHidden/>
-              </w:rPr>
-            </w:r>
-            <w:r>
-              <w:rPr>
-                <w:noProof/>
-                <w:webHidden/>
-              </w:rPr>
-              <w:fldChar w:fldCharType="separate"/>
-            </w:r>
-            <w:r>
-              <w:rPr>
-                <w:noProof/>
-                <w:webHidden/>
-              </w:rPr>
-              <w:t>3</w:t>
-            </w:r>
-            <w:r>
-              <w:rPr>
-                <w:noProof/>
-                <w:webHidden/>
-              </w:rPr>
-              <w:fldChar w:fldCharType="end"/>
-            </w:r>
-          </w:hyperlink>
-        </w:p>
-        <w:p>
-          <w:pPr>
-            <w:pStyle w:val="TM3"/>
-            <w:tabs>
-              <w:tab w:val="right" w:leader="dot" w:pos="8630"/>
-            </w:tabs>
-            <w:rPr>
-              <w:noProof/>
-              <w:sz w:val="22"/>
-              <w:szCs w:val="22"/>
-              <w:lang w:eastAsia="fr-CA"/>
-            </w:rPr>
-          </w:pPr>
-          <w:hyperlink w:anchor="_Toc146269773" w:history="1">
-            <w:r>
-              <w:rPr>
-                <w:rStyle w:val="Lienhypertexte"/>
-                <w:noProof/>
-              </w:rPr>
-              <w:t>Tests fontionnels</w:t>
-            </w:r>
-            <w:r>
-              <w:rPr>
-                <w:noProof/>
-                <w:webHidden/>
-              </w:rPr>
-              <w:tab/>
-            </w:r>
-            <w:r>
-              <w:rPr>
-                <w:noProof/>
-                <w:webHidden/>
-              </w:rPr>
-              <w:fldChar w:fldCharType="begin"/>
-            </w:r>
-            <w:r>
-              <w:rPr>
-                <w:noProof/>
-                <w:webHidden/>
-              </w:rPr>
-              <w:instrText xml:space="preserve"> PAGEREF _Toc146269773 \h </w:instrText>
-            </w:r>
-            <w:r>
-              <w:rPr>
-                <w:noProof/>
-                <w:webHidden/>
-              </w:rPr>
-            </w:r>
-            <w:r>
-              <w:rPr>
-                <w:noProof/>
-                <w:webHidden/>
-              </w:rPr>
-              <w:fldChar w:fldCharType="separate"/>
-            </w:r>
-            <w:r>
-              <w:rPr>
-                <w:noProof/>
-                <w:webHidden/>
-              </w:rPr>
-              <w:t>3</w:t>
-            </w:r>
-            <w:r>
-              <w:rPr>
-                <w:noProof/>
-                <w:webHidden/>
-              </w:rPr>
-              <w:fldChar w:fldCharType="end"/>
-            </w:r>
-          </w:hyperlink>
-        </w:p>
-        <w:p>
-          <w:pPr>
-            <w:pStyle w:val="TM3"/>
-            <w:tabs>
-              <w:tab w:val="right" w:leader="dot" w:pos="8630"/>
-            </w:tabs>
-            <w:rPr>
-              <w:noProof/>
-              <w:sz w:val="22"/>
-              <w:szCs w:val="22"/>
-              <w:lang w:eastAsia="fr-CA"/>
-            </w:rPr>
-          </w:pPr>
-          <w:hyperlink w:anchor="_Toc146269774" w:history="1">
-            <w:r>
-              <w:rPr>
-                <w:rStyle w:val="Lienhypertexte"/>
-                <w:noProof/>
-              </w:rPr>
-              <w:t>Tests unitaires</w:t>
-            </w:r>
-            <w:r>
-              <w:rPr>
-                <w:noProof/>
-                <w:webHidden/>
-              </w:rPr>
-              <w:tab/>
-            </w:r>
-            <w:r>
-              <w:rPr>
-                <w:noProof/>
-                <w:webHidden/>
-              </w:rPr>
-              <w:fldChar w:fldCharType="begin"/>
-            </w:r>
-            <w:r>
-              <w:rPr>
-                <w:noProof/>
-                <w:webHidden/>
-              </w:rPr>
-              <w:instrText xml:space="preserve"> PAGEREF _Toc146269774 \h </w:instrText>
-            </w:r>
-            <w:r>
-              <w:rPr>
-                <w:noProof/>
-                <w:webHidden/>
-              </w:rPr>
-            </w:r>
-            <w:r>
-              <w:rPr>
-                <w:noProof/>
-                <w:webHidden/>
-              </w:rPr>
-              <w:fldChar w:fldCharType="separate"/>
-            </w:r>
-            <w:r>
-              <w:rPr>
-                <w:noProof/>
-                <w:webHidden/>
-              </w:rPr>
-              <w:t>3</w:t>
-            </w:r>
-            <w:r>
-              <w:rPr>
-                <w:noProof/>
-                <w:webHidden/>
-              </w:rPr>
-              <w:fldChar w:fldCharType="end"/>
-            </w:r>
-          </w:hyperlink>
-        </w:p>
-        <w:p>
-          <w:pPr>
-            <w:pStyle w:val="TM1"/>
-            <w:rPr>
-              <w:noProof/>
-              <w:sz w:val="22"/>
-              <w:szCs w:val="22"/>
-              <w:lang w:eastAsia="fr-CA"/>
-            </w:rPr>
-          </w:pPr>
-          <w:hyperlink w:anchor="_Toc146269775" w:history="1">
-            <w:r>
-              <w:rPr>
-                <w:rStyle w:val="Lienhypertexte"/>
-                <w:noProof/>
-              </w:rPr>
-              <w:t>Calendrier des échéanciers</w:t>
-            </w:r>
-            <w:r>
-              <w:rPr>
-                <w:noProof/>
-                <w:webHidden/>
-              </w:rPr>
-              <w:tab/>
-            </w:r>
-            <w:r>
-              <w:rPr>
-                <w:noProof/>
-                <w:webHidden/>
-              </w:rPr>
-              <w:fldChar w:fldCharType="begin"/>
-            </w:r>
-            <w:r>
-              <w:rPr>
-                <w:noProof/>
-                <w:webHidden/>
-              </w:rPr>
-              <w:instrText xml:space="preserve"> PAGEREF _Toc146269775 \h </w:instrText>
-            </w:r>
-            <w:r>
-              <w:rPr>
-                <w:noProof/>
-                <w:webHidden/>
-              </w:rPr>
-            </w:r>
-            <w:r>
-              <w:rPr>
-                <w:noProof/>
-                <w:webHidden/>
-              </w:rPr>
-              <w:fldChar w:fldCharType="separate"/>
-            </w:r>
-            <w:r>
-              <w:rPr>
-                <w:noProof/>
-                <w:webHidden/>
-              </w:rPr>
-              <w:t>4</w:t>
-            </w:r>
-            <w:r>
-              <w:rPr>
-                <w:noProof/>
-                <w:webHidden/>
-              </w:rPr>
-              <w:fldChar w:fldCharType="end"/>
-            </w:r>
-          </w:hyperlink>
-        </w:p>
-        <w:p>
           <w:r>
             <w:rPr>
               <w:b/>
@@ -5319,1462 +4186,189 @@
       <w:pPr>
         <w:pStyle w:val="Titre1"/>
       </w:pPr>
-      <w:bookmarkStart w:id="0" w:name="_Toc146269759"/>
+      <w:bookmarkStart w:id="0" w:name="_Toc156826480"/>
       <w:r>
         <w:lastRenderedPageBreak/>
-        <w:t>Cahier de conception</w:t>
+        <w:t>Les questions</w:t>
       </w:r>
       <w:bookmarkEnd w:id="0"/>
     </w:p>
     <w:p>
       <w:pPr>
-        <w:pStyle w:val="Titre2"/>
-      </w:pPr>
-      <w:bookmarkStart w:id="1" w:name="_Toc146269760"/>
+        <w:numPr>
+          <w:ilvl w:val="0"/>
+          <w:numId w:val="5"/>
+        </w:numPr>
+        <w:spacing w:beforeAutospacing="1" w:after="100" w:afterAutospacing="1" w:line="240" w:lineRule="auto"/>
+      </w:pPr>
       <w:r>
-        <w:t>Rappel</w:t>
-      </w:r>
-      <w:bookmarkEnd w:id="1"/>
-    </w:p>
-    <w:p>
-      <w:pPr>
-        <w:pStyle w:val="Titre3"/>
-      </w:pPr>
-      <w:r>
-        <w:t> </w:t>
-      </w:r>
-      <w:bookmarkStart w:id="2" w:name="_Toc146269761"/>
-      <w:r>
-        <w:t>Rappel du besoin</w:t>
-      </w:r>
-      <w:bookmarkEnd w:id="2"/>
-    </w:p>
-    <w:p/>
-    <w:p>
-      <w:pPr>
-        <w:pStyle w:val="Titre3"/>
-      </w:pPr>
-      <w:bookmarkStart w:id="3" w:name="_Toc146269762"/>
-      <w:r>
-        <w:t>Solution retenue</w:t>
-      </w:r>
-      <w:bookmarkEnd w:id="3"/>
-    </w:p>
-    <w:p/>
-    <w:p>
-      <w:pPr>
-        <w:pStyle w:val="Titre2"/>
-      </w:pPr>
-      <w:bookmarkStart w:id="4" w:name="_Toc146269763"/>
-      <w:r>
-        <w:t>Modélisation</w:t>
-      </w:r>
-      <w:bookmarkEnd w:id="4"/>
-    </w:p>
-    <w:p>
-      <w:pPr>
-        <w:pStyle w:val="Titre3"/>
-      </w:pPr>
-      <w:bookmarkStart w:id="5" w:name="_Toc146269764"/>
-      <w:r>
-        <w:t>Diagramme(s) de cas d’utilisation</w:t>
-      </w:r>
-      <w:bookmarkEnd w:id="5"/>
-    </w:p>
-    <w:p/>
-    <w:p>
-      <w:pPr>
-        <w:pStyle w:val="Titre3"/>
-      </w:pPr>
-      <w:bookmarkStart w:id="6" w:name="_Toc146269765"/>
-      <w:r>
-        <w:t>Scénarios d’utilisation</w:t>
-      </w:r>
-      <w:r>
-        <w:t xml:space="preserve"> de la solution</w:t>
-      </w:r>
-      <w:bookmarkEnd w:id="6"/>
-    </w:p>
-    <w:tbl>
-      <w:tblPr>
-        <w:tblStyle w:val="Grilledutableau"/>
-        <w:tblW w:w="0" w:type="auto"/>
-        <w:tblLook w:val="04A0" w:firstRow="1" w:lastRow="0" w:firstColumn="1" w:lastColumn="0" w:noHBand="0" w:noVBand="1"/>
-      </w:tblPr>
-      <w:tblGrid>
-        <w:gridCol w:w="8630"/>
-      </w:tblGrid>
-      <w:tr>
-        <w:tc>
-          <w:tcPr>
-            <w:tcW w:w="9576" w:type="dxa"/>
-          </w:tcPr>
-          <w:p>
-            <w:pPr>
-              <w:rPr>
-                <w:lang w:val="fr-CA"/>
-              </w:rPr>
-            </w:pPr>
-            <w:r>
-              <w:rPr>
-                <w:rStyle w:val="lev"/>
-                <w:lang w:val="fr-CA"/>
-              </w:rPr>
-              <w:t>Nom du cas</w:t>
-            </w:r>
-            <w:r>
-              <w:rPr>
-                <w:lang w:val="fr-CA"/>
-              </w:rPr>
-              <w:t xml:space="preserve"> : </w:t>
-            </w:r>
-          </w:p>
-          <w:p>
-            <w:pPr>
-              <w:rPr>
-                <w:lang w:val="fr-CA"/>
-              </w:rPr>
-            </w:pPr>
-            <w:r>
-              <w:rPr>
-                <w:rStyle w:val="lev"/>
-                <w:lang w:val="fr-CA"/>
-              </w:rPr>
-              <w:t>But</w:t>
-            </w:r>
-            <w:r>
-              <w:rPr>
-                <w:lang w:val="fr-CA"/>
-              </w:rPr>
-              <w:t xml:space="preserve"> : </w:t>
-            </w:r>
-          </w:p>
-          <w:p>
-            <w:pPr>
-              <w:rPr>
-                <w:lang w:val="fr-CA"/>
-              </w:rPr>
-            </w:pPr>
-            <w:r>
-              <w:rPr>
-                <w:rStyle w:val="lev"/>
-                <w:lang w:val="fr-CA"/>
-              </w:rPr>
-              <w:t>Acteur Principal</w:t>
-            </w:r>
-            <w:r>
-              <w:rPr>
-                <w:lang w:val="fr-CA"/>
-              </w:rPr>
-              <w:t xml:space="preserve"> : </w:t>
-            </w:r>
-          </w:p>
-          <w:p>
-            <w:pPr>
-              <w:rPr>
-                <w:lang w:val="fr-CA"/>
-              </w:rPr>
-            </w:pPr>
-            <w:r>
-              <w:rPr>
-                <w:rStyle w:val="lev"/>
-                <w:lang w:val="fr-CA"/>
-              </w:rPr>
-              <w:t>Acteur(s) Secondaire(s)</w:t>
-            </w:r>
-            <w:r>
-              <w:rPr>
-                <w:lang w:val="fr-CA"/>
-              </w:rPr>
-              <w:t xml:space="preserve"> : </w:t>
-            </w:r>
-          </w:p>
-        </w:tc>
-      </w:tr>
-      <w:tr>
-        <w:tc>
-          <w:tcPr>
-            <w:tcW w:w="9576" w:type="dxa"/>
-          </w:tcPr>
-          <w:p>
-            <w:pPr>
-              <w:rPr>
-                <w:rStyle w:val="lev"/>
-                <w:sz w:val="28"/>
-                <w:szCs w:val="28"/>
-                <w:lang w:val="fr-CA"/>
-              </w:rPr>
-            </w:pPr>
-            <w:r>
-              <w:rPr>
-                <w:rStyle w:val="lev"/>
-                <w:sz w:val="28"/>
-                <w:szCs w:val="28"/>
-                <w:lang w:val="fr-CA"/>
-              </w:rPr>
-              <w:t>Séquencement</w:t>
-            </w:r>
-          </w:p>
-          <w:p>
-            <w:pPr>
-              <w:rPr>
-                <w:lang w:val="fr-CA"/>
-              </w:rPr>
-            </w:pPr>
-            <w:r>
-              <w:rPr>
-                <w:sz w:val="24"/>
-                <w:szCs w:val="24"/>
-                <w:lang w:val="fr-CA"/>
-              </w:rPr>
-              <w:t>Précondition</w:t>
-            </w:r>
-            <w:r>
-              <w:rPr>
-                <w:sz w:val="24"/>
-                <w:szCs w:val="24"/>
-                <w:lang w:val="fr-CA"/>
-              </w:rPr>
-              <w:t>(s)</w:t>
-            </w:r>
-          </w:p>
-          <w:p>
-            <w:pPr>
-              <w:pStyle w:val="Paragraphedeliste"/>
-              <w:numPr>
-                <w:ilvl w:val="0"/>
-                <w:numId w:val="3"/>
-              </w:numPr>
-              <w:rPr>
-                <w:lang w:val="fr-CA"/>
-              </w:rPr>
-            </w:pPr>
-          </w:p>
-          <w:p>
-            <w:pPr>
-              <w:rPr>
-                <w:lang w:val="fr-CA"/>
-              </w:rPr>
-            </w:pPr>
-          </w:p>
-          <w:p>
-            <w:pPr>
-              <w:rPr>
-                <w:sz w:val="24"/>
-                <w:szCs w:val="24"/>
-                <w:lang w:val="fr-CA"/>
-              </w:rPr>
-            </w:pPr>
-            <w:r>
-              <w:rPr>
-                <w:sz w:val="24"/>
-                <w:szCs w:val="24"/>
-                <w:lang w:val="fr-CA"/>
-              </w:rPr>
-              <w:t>Séquence Nominale</w:t>
-            </w:r>
-          </w:p>
-          <w:p>
-            <w:pPr>
-              <w:pStyle w:val="Paragraphedeliste"/>
-              <w:numPr>
-                <w:ilvl w:val="0"/>
-                <w:numId w:val="2"/>
-              </w:numPr>
-              <w:rPr>
-                <w:lang w:val="fr-CA"/>
-              </w:rPr>
-            </w:pPr>
-          </w:p>
-          <w:p>
-            <w:pPr>
-              <w:rPr>
-                <w:lang w:val="fr-CA"/>
-              </w:rPr>
-            </w:pPr>
-          </w:p>
-          <w:p>
-            <w:pPr>
-              <w:rPr>
-                <w:lang w:val="fr-CA"/>
-              </w:rPr>
-            </w:pPr>
-            <w:r>
-              <w:rPr>
-                <w:lang w:val="fr-CA"/>
-              </w:rPr>
-              <w:t>Postcondition</w:t>
-            </w:r>
-            <w:r>
-              <w:rPr>
-                <w:lang w:val="fr-CA"/>
-              </w:rPr>
-              <w:t>(s)</w:t>
-            </w:r>
-          </w:p>
-          <w:p>
-            <w:pPr>
-              <w:pStyle w:val="Paragraphedeliste"/>
-              <w:numPr>
-                <w:ilvl w:val="0"/>
-                <w:numId w:val="3"/>
-              </w:numPr>
-              <w:rPr>
-                <w:lang w:val="fr-CA"/>
-              </w:rPr>
-            </w:pPr>
-          </w:p>
-        </w:tc>
-      </w:tr>
-      <w:tr>
-        <w:tc>
-          <w:tcPr>
-            <w:tcW w:w="9576" w:type="dxa"/>
-          </w:tcPr>
-          <w:p>
-            <w:pPr>
-              <w:rPr>
-                <w:rStyle w:val="lev"/>
-                <w:lang w:val="fr-CA"/>
-              </w:rPr>
-            </w:pPr>
-            <w:r>
-              <w:rPr>
-                <w:rStyle w:val="lev"/>
-                <w:sz w:val="28"/>
-                <w:szCs w:val="28"/>
-                <w:lang w:val="fr-CA"/>
-              </w:rPr>
-              <w:t>Séquences Alternatives et/ou Exceptions</w:t>
-            </w:r>
-          </w:p>
-          <w:p>
-            <w:pPr>
-              <w:rPr>
-                <w:lang w:val="fr-CA"/>
-              </w:rPr>
-            </w:pPr>
-            <w:r>
-              <w:rPr>
-                <w:lang w:val="fr-CA"/>
-              </w:rPr>
-              <w:t xml:space="preserve">Séquence Alternative #1 </w:t>
-            </w:r>
-            <w:r>
-              <w:rPr>
-                <w:lang w:val="fr-CA"/>
-              </w:rPr>
-              <w:t>-</w:t>
-            </w:r>
-            <w:r>
-              <w:rPr>
-                <w:lang w:val="fr-CA"/>
-              </w:rPr>
-              <w:t xml:space="preserve"> </w:t>
-            </w:r>
-            <w:r>
-              <w:rPr>
-                <w:lang w:val="fr-CA"/>
-              </w:rPr>
-              <w:t>**</w:t>
-            </w:r>
-            <w:r>
-              <w:rPr>
-                <w:lang w:val="fr-CA"/>
-              </w:rPr>
-              <w:t>Raison de la séquence alternative</w:t>
-            </w:r>
-            <w:r>
-              <w:rPr>
-                <w:lang w:val="fr-CA"/>
-              </w:rPr>
-              <w:t>**</w:t>
-            </w:r>
-          </w:p>
-          <w:p>
-            <w:pPr>
-              <w:pStyle w:val="Paragraphedeliste"/>
-              <w:numPr>
-                <w:ilvl w:val="0"/>
-                <w:numId w:val="4"/>
-              </w:numPr>
-              <w:rPr>
-                <w:rStyle w:val="lev"/>
-                <w:b w:val="0"/>
-                <w:bCs w:val="0"/>
-                <w:lang w:val="fr-CA"/>
-              </w:rPr>
-            </w:pPr>
-          </w:p>
-        </w:tc>
-      </w:tr>
-    </w:tbl>
-    <w:p/>
-    <w:p>
-      <w:pPr>
-        <w:pStyle w:val="Titre3"/>
-      </w:pPr>
-      <w:bookmarkStart w:id="7" w:name="_Toc146269766"/>
-      <w:r>
-        <w:t>Diagramme</w:t>
-      </w:r>
-      <w:r>
-        <w:t xml:space="preserve"> de classes</w:t>
-      </w:r>
-      <w:bookmarkEnd w:id="7"/>
-    </w:p>
-    <w:p/>
-    <w:p>
-      <w:pPr>
-        <w:pStyle w:val="Titre3"/>
-      </w:pPr>
-      <w:bookmarkStart w:id="8" w:name="_Toc146269767"/>
-      <w:r>
-        <w:t>Diagrammes de séquences</w:t>
-      </w:r>
-      <w:bookmarkEnd w:id="8"/>
-    </w:p>
-    <w:p/>
-    <w:p>
-      <w:pPr>
-        <w:pStyle w:val="Titre2"/>
-      </w:pPr>
-      <w:bookmarkStart w:id="9" w:name="_Toc146269768"/>
-      <w:r>
-        <w:lastRenderedPageBreak/>
-        <w:t>Maquettes</w:t>
-      </w:r>
-      <w:bookmarkEnd w:id="9"/>
-    </w:p>
-    <w:p>
-      <w:pPr>
-        <w:pStyle w:val="Titre3"/>
-      </w:pPr>
-      <w:bookmarkStart w:id="10" w:name="_Toc146269769"/>
-      <w:r>
-        <w:t>Fenêtre 1</w:t>
-      </w:r>
-      <w:bookmarkEnd w:id="10"/>
-    </w:p>
-    <w:p/>
-    <w:p>
-      <w:pPr>
-        <w:pStyle w:val="Titre3"/>
-      </w:pPr>
-      <w:bookmarkStart w:id="11" w:name="_Toc146269770"/>
-      <w:r>
-        <w:t>Fenêtre 2</w:t>
-      </w:r>
-      <w:bookmarkEnd w:id="11"/>
-    </w:p>
-    <w:p/>
-    <w:p>
-      <w:pPr>
-        <w:pStyle w:val="Titre3"/>
-      </w:pPr>
-      <w:bookmarkStart w:id="12" w:name="_Toc146269771"/>
-      <w:r>
-        <w:t>Etc</w:t>
-      </w:r>
-      <w:bookmarkEnd w:id="12"/>
-    </w:p>
-    <w:p/>
-    <w:p>
-      <w:pPr>
-        <w:pStyle w:val="Titre2"/>
-      </w:pPr>
-      <w:bookmarkStart w:id="13" w:name="_Toc146269772"/>
-      <w:r>
-        <w:t>Plan de tests</w:t>
-      </w:r>
-      <w:bookmarkEnd w:id="13"/>
-    </w:p>
-    <w:p>
-      <w:pPr>
-        <w:pStyle w:val="Titre3"/>
-      </w:pPr>
-      <w:bookmarkStart w:id="14" w:name="_Toc146269773"/>
-      <w:r>
-        <w:t>Tests fontionnels</w:t>
-      </w:r>
-      <w:bookmarkEnd w:id="14"/>
-    </w:p>
-    <w:tbl>
-      <w:tblPr>
-        <w:tblStyle w:val="TableauGrille2-Accentuation5"/>
-        <w:tblW w:w="0" w:type="auto"/>
-        <w:tblLook w:val="04A0" w:firstRow="1" w:lastRow="0" w:firstColumn="1" w:lastColumn="0" w:noHBand="0" w:noVBand="1"/>
-      </w:tblPr>
-      <w:tblGrid>
-        <w:gridCol w:w="450"/>
-        <w:gridCol w:w="2340"/>
-        <w:gridCol w:w="2070"/>
-        <w:gridCol w:w="1800"/>
-        <w:gridCol w:w="1970"/>
-      </w:tblGrid>
-      <w:tr>
-        <w:trPr>
-          <w:cnfStyle w:val="100000000000" w:firstRow="1" w:lastRow="0" w:firstColumn="0" w:lastColumn="0" w:oddVBand="0" w:evenVBand="0" w:oddHBand="0" w:evenHBand="0" w:firstRowFirstColumn="0" w:firstRowLastColumn="0" w:lastRowFirstColumn="0" w:lastRowLastColumn="0"/>
-        </w:trPr>
-        <w:tc>
-          <w:tcPr>
-            <w:cnfStyle w:val="001000000000" w:firstRow="0" w:lastRow="0" w:firstColumn="1" w:lastColumn="0" w:oddVBand="0" w:evenVBand="0" w:oddHBand="0" w:evenHBand="0" w:firstRowFirstColumn="0" w:firstRowLastColumn="0" w:lastRowFirstColumn="0" w:lastRowLastColumn="0"/>
-            <w:tcW w:w="450" w:type="dxa"/>
-          </w:tcPr>
-          <w:p>
-            <w:r>
-              <w:t>#</w:t>
-            </w:r>
-          </w:p>
-        </w:tc>
-        <w:tc>
-          <w:tcPr>
-            <w:tcW w:w="2340" w:type="dxa"/>
-          </w:tcPr>
-          <w:p>
-            <w:pPr>
-              <w:cnfStyle w:val="100000000000" w:firstRow="1" w:lastRow="0" w:firstColumn="0" w:lastColumn="0" w:oddVBand="0" w:evenVBand="0" w:oddHBand="0" w:evenHBand="0" w:firstRowFirstColumn="0" w:firstRowLastColumn="0" w:lastRowFirstColumn="0" w:lastRowLastColumn="0"/>
-            </w:pPr>
-            <w:r>
-              <w:t>Description</w:t>
-            </w:r>
-          </w:p>
-        </w:tc>
-        <w:tc>
-          <w:tcPr>
-            <w:tcW w:w="2070" w:type="dxa"/>
-          </w:tcPr>
-          <w:p>
-            <w:pPr>
-              <w:cnfStyle w:val="100000000000" w:firstRow="1" w:lastRow="0" w:firstColumn="0" w:lastColumn="0" w:oddVBand="0" w:evenVBand="0" w:oddHBand="0" w:evenHBand="0" w:firstRowFirstColumn="0" w:firstRowLastColumn="0" w:lastRowFirstColumn="0" w:lastRowLastColumn="0"/>
-            </w:pPr>
-            <w:r>
-              <w:t>Précondition(s)</w:t>
-            </w:r>
-          </w:p>
-        </w:tc>
-        <w:tc>
-          <w:tcPr>
-            <w:tcW w:w="1800" w:type="dxa"/>
-          </w:tcPr>
-          <w:p>
-            <w:pPr>
-              <w:cnfStyle w:val="100000000000" w:firstRow="1" w:lastRow="0" w:firstColumn="0" w:lastColumn="0" w:oddVBand="0" w:evenVBand="0" w:oddHBand="0" w:evenHBand="0" w:firstRowFirstColumn="0" w:firstRowLastColumn="0" w:lastRowFirstColumn="0" w:lastRowLastColumn="0"/>
-            </w:pPr>
-            <w:r>
-              <w:t>Scénario(s)</w:t>
-            </w:r>
-          </w:p>
-        </w:tc>
-        <w:tc>
-          <w:tcPr>
-            <w:tcW w:w="1970" w:type="dxa"/>
-          </w:tcPr>
-          <w:p>
-            <w:pPr>
-              <w:cnfStyle w:val="100000000000" w:firstRow="1" w:lastRow="0" w:firstColumn="0" w:lastColumn="0" w:oddVBand="0" w:evenVBand="0" w:oddHBand="0" w:evenHBand="0" w:firstRowFirstColumn="0" w:firstRowLastColumn="0" w:lastRowFirstColumn="0" w:lastRowLastColumn="0"/>
-            </w:pPr>
-            <w:r>
-              <w:t>Résultats attendues</w:t>
-            </w:r>
-          </w:p>
-        </w:tc>
-      </w:tr>
-      <w:tr>
-        <w:trPr>
-          <w:cnfStyle w:val="000000100000" w:firstRow="0" w:lastRow="0" w:firstColumn="0" w:lastColumn="0" w:oddVBand="0" w:evenVBand="0" w:oddHBand="1" w:evenHBand="0" w:firstRowFirstColumn="0" w:firstRowLastColumn="0" w:lastRowFirstColumn="0" w:lastRowLastColumn="0"/>
-        </w:trPr>
-        <w:tc>
-          <w:tcPr>
-            <w:cnfStyle w:val="001000000000" w:firstRow="0" w:lastRow="0" w:firstColumn="1" w:lastColumn="0" w:oddVBand="0" w:evenVBand="0" w:oddHBand="0" w:evenHBand="0" w:firstRowFirstColumn="0" w:firstRowLastColumn="0" w:lastRowFirstColumn="0" w:lastRowLastColumn="0"/>
-            <w:tcW w:w="450" w:type="dxa"/>
-          </w:tcPr>
-          <w:p>
-            <w:r>
-              <w:t>1</w:t>
-            </w:r>
-          </w:p>
-        </w:tc>
-        <w:tc>
-          <w:tcPr>
-            <w:tcW w:w="2340" w:type="dxa"/>
-          </w:tcPr>
-          <w:p>
-            <w:pPr>
-              <w:cnfStyle w:val="000000100000" w:firstRow="0" w:lastRow="0" w:firstColumn="0" w:lastColumn="0" w:oddVBand="0" w:evenVBand="0" w:oddHBand="1" w:evenHBand="0" w:firstRowFirstColumn="0" w:firstRowLastColumn="0" w:lastRowFirstColumn="0" w:lastRowLastColumn="0"/>
-            </w:pPr>
-            <w:r>
-              <w:t>Possibilité d’ajouter un nouvel utilisateur</w:t>
-            </w:r>
-          </w:p>
-        </w:tc>
-        <w:tc>
-          <w:tcPr>
-            <w:tcW w:w="2070" w:type="dxa"/>
-          </w:tcPr>
-          <w:p>
-            <w:pPr>
-              <w:cnfStyle w:val="000000100000" w:firstRow="0" w:lastRow="0" w:firstColumn="0" w:lastColumn="0" w:oddVBand="0" w:evenVBand="0" w:oddHBand="1" w:evenHBand="0" w:firstRowFirstColumn="0" w:firstRowLastColumn="0" w:lastRowFirstColumn="0" w:lastRowLastColumn="0"/>
-            </w:pPr>
-            <w:r>
-              <w:t>Aucune</w:t>
-            </w:r>
-          </w:p>
-        </w:tc>
-        <w:tc>
-          <w:tcPr>
-            <w:tcW w:w="1800" w:type="dxa"/>
-          </w:tcPr>
-          <w:p>
-            <w:pPr>
-              <w:cnfStyle w:val="000000100000" w:firstRow="0" w:lastRow="0" w:firstColumn="0" w:lastColumn="0" w:oddVBand="0" w:evenVBand="0" w:oddHBand="1" w:evenHBand="0" w:firstRowFirstColumn="0" w:firstRowLastColumn="0" w:lastRowFirstColumn="0" w:lastRowLastColumn="0"/>
-            </w:pPr>
-            <w:r>
-              <w:t>L</w:t>
-            </w:r>
-            <w:r>
-              <w:t xml:space="preserve">’administrateur </w:t>
-            </w:r>
-            <w:r>
-              <w:t>ajoute un utilisateur</w:t>
-            </w:r>
-            <w:r>
-              <w:t xml:space="preserve"> et l’assigne à un manager</w:t>
-            </w:r>
-          </w:p>
-        </w:tc>
-        <w:tc>
-          <w:tcPr>
-            <w:tcW w:w="1970" w:type="dxa"/>
-          </w:tcPr>
-          <w:p>
-            <w:pPr>
-              <w:cnfStyle w:val="000000100000" w:firstRow="0" w:lastRow="0" w:firstColumn="0" w:lastColumn="0" w:oddVBand="0" w:evenVBand="0" w:oddHBand="1" w:evenHBand="0" w:firstRowFirstColumn="0" w:firstRowLastColumn="0" w:lastRowFirstColumn="0" w:lastRowLastColumn="0"/>
-            </w:pPr>
-            <w:r>
-              <w:t>L’u</w:t>
-            </w:r>
-            <w:r>
-              <w:t>tilisateur est bien ajouté dans la BD</w:t>
-            </w:r>
-            <w:r>
-              <w:t xml:space="preserve"> et est bien assigné au manager</w:t>
-            </w:r>
-          </w:p>
-        </w:tc>
-      </w:tr>
-      <w:tr>
-        <w:tc>
-          <w:tcPr>
-            <w:cnfStyle w:val="001000000000" w:firstRow="0" w:lastRow="0" w:firstColumn="1" w:lastColumn="0" w:oddVBand="0" w:evenVBand="0" w:oddHBand="0" w:evenHBand="0" w:firstRowFirstColumn="0" w:firstRowLastColumn="0" w:lastRowFirstColumn="0" w:lastRowLastColumn="0"/>
-            <w:tcW w:w="450" w:type="dxa"/>
-          </w:tcPr>
-          <w:p>
-            <w:r>
-              <w:t>2</w:t>
-            </w:r>
-          </w:p>
-        </w:tc>
-        <w:tc>
-          <w:tcPr>
-            <w:tcW w:w="2340" w:type="dxa"/>
-          </w:tcPr>
-          <w:p>
-            <w:pPr>
-              <w:cnfStyle w:val="000000000000" w:firstRow="0" w:lastRow="0" w:firstColumn="0" w:lastColumn="0" w:oddVBand="0" w:evenVBand="0" w:oddHBand="0" w:evenHBand="0" w:firstRowFirstColumn="0" w:firstRowLastColumn="0" w:lastRowFirstColumn="0" w:lastRowLastColumn="0"/>
-            </w:pPr>
-            <w:r>
-              <w:t>Possibilité d’ajouter un client</w:t>
-            </w:r>
-          </w:p>
-        </w:tc>
-        <w:tc>
-          <w:tcPr>
-            <w:tcW w:w="2070" w:type="dxa"/>
-          </w:tcPr>
-          <w:p>
-            <w:pPr>
-              <w:cnfStyle w:val="000000000000" w:firstRow="0" w:lastRow="0" w:firstColumn="0" w:lastColumn="0" w:oddVBand="0" w:evenVBand="0" w:oddHBand="0" w:evenHBand="0" w:firstRowFirstColumn="0" w:firstRowLastColumn="0" w:lastRowFirstColumn="0" w:lastRowLastColumn="0"/>
-            </w:pPr>
-            <w:r>
-              <w:t>Aucune</w:t>
-            </w:r>
-          </w:p>
-        </w:tc>
-        <w:tc>
-          <w:tcPr>
-            <w:tcW w:w="1800" w:type="dxa"/>
-          </w:tcPr>
-          <w:p>
-            <w:pPr>
-              <w:cnfStyle w:val="000000000000" w:firstRow="0" w:lastRow="0" w:firstColumn="0" w:lastColumn="0" w:oddVBand="0" w:evenVBand="0" w:oddHBand="0" w:evenHBand="0" w:firstRowFirstColumn="0" w:firstRowLastColumn="0" w:lastRowFirstColumn="0" w:lastRowLastColumn="0"/>
-            </w:pPr>
-            <w:r>
-              <w:t>L’administrateur ajoute un client</w:t>
-            </w:r>
-          </w:p>
-        </w:tc>
-        <w:tc>
-          <w:tcPr>
-            <w:tcW w:w="1970" w:type="dxa"/>
-          </w:tcPr>
-          <w:p>
-            <w:pPr>
-              <w:cnfStyle w:val="000000000000" w:firstRow="0" w:lastRow="0" w:firstColumn="0" w:lastColumn="0" w:oddVBand="0" w:evenVBand="0" w:oddHBand="0" w:evenHBand="0" w:firstRowFirstColumn="0" w:firstRowLastColumn="0" w:lastRowFirstColumn="0" w:lastRowLastColumn="0"/>
-            </w:pPr>
-            <w:r>
-              <w:t>Le nouveau client est ajouté à la BD</w:t>
-            </w:r>
-          </w:p>
-        </w:tc>
-      </w:tr>
-      <w:tr>
-        <w:trPr>
-          <w:cnfStyle w:val="000000100000" w:firstRow="0" w:lastRow="0" w:firstColumn="0" w:lastColumn="0" w:oddVBand="0" w:evenVBand="0" w:oddHBand="1" w:evenHBand="0" w:firstRowFirstColumn="0" w:firstRowLastColumn="0" w:lastRowFirstColumn="0" w:lastRowLastColumn="0"/>
-        </w:trPr>
-        <w:tc>
-          <w:tcPr>
-            <w:cnfStyle w:val="001000000000" w:firstRow="0" w:lastRow="0" w:firstColumn="1" w:lastColumn="0" w:oddVBand="0" w:evenVBand="0" w:oddHBand="0" w:evenHBand="0" w:firstRowFirstColumn="0" w:firstRowLastColumn="0" w:lastRowFirstColumn="0" w:lastRowLastColumn="0"/>
-            <w:tcW w:w="450" w:type="dxa"/>
-          </w:tcPr>
-          <w:p>
-            <w:r>
-              <w:t>3</w:t>
-            </w:r>
-          </w:p>
-        </w:tc>
-        <w:tc>
-          <w:tcPr>
-            <w:tcW w:w="2340" w:type="dxa"/>
-          </w:tcPr>
-          <w:p>
-            <w:pPr>
-              <w:cnfStyle w:val="000000100000" w:firstRow="0" w:lastRow="0" w:firstColumn="0" w:lastColumn="0" w:oddVBand="0" w:evenVBand="0" w:oddHBand="1" w:evenHBand="0" w:firstRowFirstColumn="0" w:firstRowLastColumn="0" w:lastRowFirstColumn="0" w:lastRowLastColumn="0"/>
-            </w:pPr>
-            <w:r>
-              <w:t>Possibilité d’ajouter un projet</w:t>
-            </w:r>
-          </w:p>
-        </w:tc>
-        <w:tc>
-          <w:tcPr>
-            <w:tcW w:w="2070" w:type="dxa"/>
-          </w:tcPr>
-          <w:p>
-            <w:pPr>
-              <w:cnfStyle w:val="000000100000" w:firstRow="0" w:lastRow="0" w:firstColumn="0" w:lastColumn="0" w:oddVBand="0" w:evenVBand="0" w:oddHBand="1" w:evenHBand="0" w:firstRowFirstColumn="0" w:firstRowLastColumn="0" w:lastRowFirstColumn="0" w:lastRowLastColumn="0"/>
-            </w:pPr>
-            <w:r>
-              <w:t>Avoir un client existant dans la BD</w:t>
-            </w:r>
-          </w:p>
-        </w:tc>
-        <w:tc>
-          <w:tcPr>
-            <w:tcW w:w="1800" w:type="dxa"/>
-          </w:tcPr>
-          <w:p>
-            <w:pPr>
-              <w:cnfStyle w:val="000000100000" w:firstRow="0" w:lastRow="0" w:firstColumn="0" w:lastColumn="0" w:oddVBand="0" w:evenVBand="0" w:oddHBand="1" w:evenHBand="0" w:firstRowFirstColumn="0" w:firstRowLastColumn="0" w:lastRowFirstColumn="0" w:lastRowLastColumn="0"/>
-            </w:pPr>
-            <w:r>
-              <w:t>L’administrateur ajoute un projet à un client</w:t>
-            </w:r>
-          </w:p>
-        </w:tc>
-        <w:tc>
-          <w:tcPr>
-            <w:tcW w:w="1970" w:type="dxa"/>
-          </w:tcPr>
-          <w:p>
-            <w:pPr>
-              <w:cnfStyle w:val="000000100000" w:firstRow="0" w:lastRow="0" w:firstColumn="0" w:lastColumn="0" w:oddVBand="0" w:evenVBand="0" w:oddHBand="1" w:evenHBand="0" w:firstRowFirstColumn="0" w:firstRowLastColumn="0" w:lastRowFirstColumn="0" w:lastRowLastColumn="0"/>
-            </w:pPr>
-            <w:r>
-              <w:t>Le nouveau projet est ajouté à la BD et est assigné au bon client</w:t>
-            </w:r>
-          </w:p>
-        </w:tc>
-      </w:tr>
-      <w:tr>
-        <w:tc>
-          <w:tcPr>
-            <w:cnfStyle w:val="001000000000" w:firstRow="0" w:lastRow="0" w:firstColumn="1" w:lastColumn="0" w:oddVBand="0" w:evenVBand="0" w:oddHBand="0" w:evenHBand="0" w:firstRowFirstColumn="0" w:firstRowLastColumn="0" w:lastRowFirstColumn="0" w:lastRowLastColumn="0"/>
-            <w:tcW w:w="450" w:type="dxa"/>
-          </w:tcPr>
-          <w:p>
-            <w:r>
-              <w:t>4</w:t>
-            </w:r>
-          </w:p>
-        </w:tc>
-        <w:tc>
-          <w:tcPr>
-            <w:tcW w:w="2340" w:type="dxa"/>
-          </w:tcPr>
-          <w:p>
-            <w:pPr>
-              <w:cnfStyle w:val="000000000000" w:firstRow="0" w:lastRow="0" w:firstColumn="0" w:lastColumn="0" w:oddVBand="0" w:evenVBand="0" w:oddHBand="0" w:evenHBand="0" w:firstRowFirstColumn="0" w:firstRowLastColumn="0" w:lastRowFirstColumn="0" w:lastRowLastColumn="0"/>
-            </w:pPr>
-            <w:r>
-              <w:t>Possibilité de modifier un projet</w:t>
-            </w:r>
-          </w:p>
-        </w:tc>
-        <w:tc>
-          <w:tcPr>
-            <w:tcW w:w="2070" w:type="dxa"/>
-          </w:tcPr>
-          <w:p>
-            <w:pPr>
-              <w:cnfStyle w:val="000000000000" w:firstRow="0" w:lastRow="0" w:firstColumn="0" w:lastColumn="0" w:oddVBand="0" w:evenVBand="0" w:oddHBand="0" w:evenHBand="0" w:firstRowFirstColumn="0" w:firstRowLastColumn="0" w:lastRowFirstColumn="0" w:lastRowLastColumn="0"/>
-            </w:pPr>
-            <w:r>
-              <w:t>Avoir un projet existant dans la BD</w:t>
-            </w:r>
-          </w:p>
-        </w:tc>
-        <w:tc>
-          <w:tcPr>
-            <w:tcW w:w="1800" w:type="dxa"/>
-          </w:tcPr>
-          <w:p>
-            <w:pPr>
-              <w:cnfStyle w:val="000000000000" w:firstRow="0" w:lastRow="0" w:firstColumn="0" w:lastColumn="0" w:oddVBand="0" w:evenVBand="0" w:oddHBand="0" w:evenHBand="0" w:firstRowFirstColumn="0" w:firstRowLastColumn="0" w:lastRowFirstColumn="0" w:lastRowLastColumn="0"/>
-            </w:pPr>
-            <w:r>
-              <w:t>L’administrateur modifie le projet</w:t>
-            </w:r>
-          </w:p>
-        </w:tc>
-        <w:tc>
-          <w:tcPr>
-            <w:tcW w:w="1970" w:type="dxa"/>
-          </w:tcPr>
-          <w:p>
-            <w:pPr>
-              <w:cnfStyle w:val="000000000000" w:firstRow="0" w:lastRow="0" w:firstColumn="0" w:lastColumn="0" w:oddVBand="0" w:evenVBand="0" w:oddHBand="0" w:evenHBand="0" w:firstRowFirstColumn="0" w:firstRowLastColumn="0" w:lastRowFirstColumn="0" w:lastRowLastColumn="0"/>
-            </w:pPr>
-            <w:r>
-              <w:t>La modification est apportée au projet</w:t>
-            </w:r>
-          </w:p>
-        </w:tc>
-      </w:tr>
-      <w:tr>
-        <w:trPr>
-          <w:cnfStyle w:val="000000100000" w:firstRow="0" w:lastRow="0" w:firstColumn="0" w:lastColumn="0" w:oddVBand="0" w:evenVBand="0" w:oddHBand="1" w:evenHBand="0" w:firstRowFirstColumn="0" w:firstRowLastColumn="0" w:lastRowFirstColumn="0" w:lastRowLastColumn="0"/>
-        </w:trPr>
-        <w:tc>
-          <w:tcPr>
-            <w:cnfStyle w:val="001000000000" w:firstRow="0" w:lastRow="0" w:firstColumn="1" w:lastColumn="0" w:oddVBand="0" w:evenVBand="0" w:oddHBand="0" w:evenHBand="0" w:firstRowFirstColumn="0" w:firstRowLastColumn="0" w:lastRowFirstColumn="0" w:lastRowLastColumn="0"/>
-            <w:tcW w:w="450" w:type="dxa"/>
-          </w:tcPr>
-          <w:p>
-            <w:r>
-              <w:t>5</w:t>
-            </w:r>
-          </w:p>
-        </w:tc>
-        <w:tc>
-          <w:tcPr>
-            <w:tcW w:w="2340" w:type="dxa"/>
-          </w:tcPr>
-          <w:p>
-            <w:pPr>
-              <w:cnfStyle w:val="000000100000" w:firstRow="0" w:lastRow="0" w:firstColumn="0" w:lastColumn="0" w:oddVBand="0" w:evenVBand="0" w:oddHBand="1" w:evenHBand="0" w:firstRowFirstColumn="0" w:firstRowLastColumn="0" w:lastRowFirstColumn="0" w:lastRowLastColumn="0"/>
-            </w:pPr>
-            <w:r>
-              <w:t>Possibilité d’afficher tous les projets</w:t>
-            </w:r>
-          </w:p>
-        </w:tc>
-        <w:tc>
-          <w:tcPr>
-            <w:tcW w:w="2070" w:type="dxa"/>
-          </w:tcPr>
-          <w:p>
-            <w:pPr>
-              <w:cnfStyle w:val="000000100000" w:firstRow="0" w:lastRow="0" w:firstColumn="0" w:lastColumn="0" w:oddVBand="0" w:evenVBand="0" w:oddHBand="1" w:evenHBand="0" w:firstRowFirstColumn="0" w:firstRowLastColumn="0" w:lastRowFirstColumn="0" w:lastRowLastColumn="0"/>
-            </w:pPr>
-            <w:r>
-              <w:t>Avoir au moins un projet existant dans la BD</w:t>
-            </w:r>
-          </w:p>
-        </w:tc>
-        <w:tc>
-          <w:tcPr>
-            <w:tcW w:w="1800" w:type="dxa"/>
-          </w:tcPr>
-          <w:p>
-            <w:pPr>
-              <w:cnfStyle w:val="000000100000" w:firstRow="0" w:lastRow="0" w:firstColumn="0" w:lastColumn="0" w:oddVBand="0" w:evenVBand="0" w:oddHBand="1" w:evenHBand="0" w:firstRowFirstColumn="0" w:firstRowLastColumn="0" w:lastRowFirstColumn="0" w:lastRowLastColumn="0"/>
-            </w:pPr>
-          </w:p>
-        </w:tc>
-        <w:tc>
-          <w:tcPr>
-            <w:tcW w:w="1970" w:type="dxa"/>
-          </w:tcPr>
-          <w:p>
-            <w:pPr>
-              <w:cnfStyle w:val="000000100000" w:firstRow="0" w:lastRow="0" w:firstColumn="0" w:lastColumn="0" w:oddVBand="0" w:evenVBand="0" w:oddHBand="1" w:evenHBand="0" w:firstRowFirstColumn="0" w:firstRowLastColumn="0" w:lastRowFirstColumn="0" w:lastRowLastColumn="0"/>
-            </w:pPr>
-          </w:p>
-        </w:tc>
-      </w:tr>
-      <w:tr>
-        <w:tc>
-          <w:tcPr>
-            <w:cnfStyle w:val="001000000000" w:firstRow="0" w:lastRow="0" w:firstColumn="1" w:lastColumn="0" w:oddVBand="0" w:evenVBand="0" w:oddHBand="0" w:evenHBand="0" w:firstRowFirstColumn="0" w:firstRowLastColumn="0" w:lastRowFirstColumn="0" w:lastRowLastColumn="0"/>
-            <w:tcW w:w="450" w:type="dxa"/>
-          </w:tcPr>
-          <w:p>
-            <w:r>
-              <w:t>6</w:t>
-            </w:r>
-          </w:p>
-        </w:tc>
-        <w:tc>
-          <w:tcPr>
-            <w:tcW w:w="2340" w:type="dxa"/>
-          </w:tcPr>
-          <w:p>
-            <w:pPr>
-              <w:cnfStyle w:val="000000000000" w:firstRow="0" w:lastRow="0" w:firstColumn="0" w:lastColumn="0" w:oddVBand="0" w:evenVBand="0" w:oddHBand="0" w:evenHBand="0" w:firstRowFirstColumn="0" w:firstRowLastColumn="0" w:lastRowFirstColumn="0" w:lastRowLastColumn="0"/>
-            </w:pPr>
-            <w:r>
-              <w:t>Possibilité d’ajouter du temps dans une tâche</w:t>
-            </w:r>
-          </w:p>
-        </w:tc>
-        <w:tc>
-          <w:tcPr>
-            <w:tcW w:w="2070" w:type="dxa"/>
-          </w:tcPr>
-          <w:p>
-            <w:pPr>
-              <w:cnfStyle w:val="000000000000" w:firstRow="0" w:lastRow="0" w:firstColumn="0" w:lastColumn="0" w:oddVBand="0" w:evenVBand="0" w:oddHBand="0" w:evenHBand="0" w:firstRowFirstColumn="0" w:firstRowLastColumn="0" w:lastRowFirstColumn="0" w:lastRowLastColumn="0"/>
-            </w:pPr>
-            <w:r>
-              <w:t>Avoir une tâche existante dans la BD</w:t>
-            </w:r>
-          </w:p>
-        </w:tc>
-        <w:tc>
-          <w:tcPr>
-            <w:tcW w:w="1800" w:type="dxa"/>
-          </w:tcPr>
-          <w:p>
-            <w:pPr>
-              <w:cnfStyle w:val="000000000000" w:firstRow="0" w:lastRow="0" w:firstColumn="0" w:lastColumn="0" w:oddVBand="0" w:evenVBand="0" w:oddHBand="0" w:evenHBand="0" w:firstRowFirstColumn="0" w:firstRowLastColumn="0" w:lastRowFirstColumn="0" w:lastRowLastColumn="0"/>
-            </w:pPr>
-          </w:p>
-        </w:tc>
-        <w:tc>
-          <w:tcPr>
-            <w:tcW w:w="1970" w:type="dxa"/>
-          </w:tcPr>
-          <w:p>
-            <w:pPr>
-              <w:cnfStyle w:val="000000000000" w:firstRow="0" w:lastRow="0" w:firstColumn="0" w:lastColumn="0" w:oddVBand="0" w:evenVBand="0" w:oddHBand="0" w:evenHBand="0" w:firstRowFirstColumn="0" w:firstRowLastColumn="0" w:lastRowFirstColumn="0" w:lastRowLastColumn="0"/>
-            </w:pPr>
-          </w:p>
-        </w:tc>
-      </w:tr>
-      <w:tr>
-        <w:trPr>
-          <w:cnfStyle w:val="000000100000" w:firstRow="0" w:lastRow="0" w:firstColumn="0" w:lastColumn="0" w:oddVBand="0" w:evenVBand="0" w:oddHBand="1" w:evenHBand="0" w:firstRowFirstColumn="0" w:firstRowLastColumn="0" w:lastRowFirstColumn="0" w:lastRowLastColumn="0"/>
-        </w:trPr>
-        <w:tc>
-          <w:tcPr>
-            <w:cnfStyle w:val="001000000000" w:firstRow="0" w:lastRow="0" w:firstColumn="1" w:lastColumn="0" w:oddVBand="0" w:evenVBand="0" w:oddHBand="0" w:evenHBand="0" w:firstRowFirstColumn="0" w:firstRowLastColumn="0" w:lastRowFirstColumn="0" w:lastRowLastColumn="0"/>
-            <w:tcW w:w="450" w:type="dxa"/>
-          </w:tcPr>
-          <w:p>
-            <w:r>
-              <w:t>7</w:t>
-            </w:r>
-          </w:p>
-        </w:tc>
-        <w:tc>
-          <w:tcPr>
-            <w:tcW w:w="2340" w:type="dxa"/>
-          </w:tcPr>
-          <w:p>
-            <w:pPr>
-              <w:cnfStyle w:val="000000100000" w:firstRow="0" w:lastRow="0" w:firstColumn="0" w:lastColumn="0" w:oddVBand="0" w:evenVBand="0" w:oddHBand="1" w:evenHBand="0" w:firstRowFirstColumn="0" w:firstRowLastColumn="0" w:lastRowFirstColumn="0" w:lastRowLastColumn="0"/>
-            </w:pPr>
-            <w:r>
-              <w:t>Possibilité de valider du temps dans un tâche</w:t>
-            </w:r>
-          </w:p>
-        </w:tc>
-        <w:tc>
-          <w:tcPr>
-            <w:tcW w:w="2070" w:type="dxa"/>
-          </w:tcPr>
-          <w:p>
-            <w:pPr>
-              <w:cnfStyle w:val="000000100000" w:firstRow="0" w:lastRow="0" w:firstColumn="0" w:lastColumn="0" w:oddVBand="0" w:evenVBand="0" w:oddHBand="1" w:evenHBand="0" w:firstRowFirstColumn="0" w:firstRowLastColumn="0" w:lastRowFirstColumn="0" w:lastRowLastColumn="0"/>
-            </w:pPr>
-            <w:r>
-              <w:t xml:space="preserve">Avoir du temps ajouté dans la BD </w:t>
-            </w:r>
-          </w:p>
-        </w:tc>
-        <w:tc>
-          <w:tcPr>
-            <w:tcW w:w="1800" w:type="dxa"/>
-          </w:tcPr>
-          <w:p>
-            <w:pPr>
-              <w:cnfStyle w:val="000000100000" w:firstRow="0" w:lastRow="0" w:firstColumn="0" w:lastColumn="0" w:oddVBand="0" w:evenVBand="0" w:oddHBand="1" w:evenHBand="0" w:firstRowFirstColumn="0" w:firstRowLastColumn="0" w:lastRowFirstColumn="0" w:lastRowLastColumn="0"/>
-            </w:pPr>
-          </w:p>
-        </w:tc>
-        <w:tc>
-          <w:tcPr>
-            <w:tcW w:w="1970" w:type="dxa"/>
-          </w:tcPr>
-          <w:p>
-            <w:pPr>
-              <w:cnfStyle w:val="000000100000" w:firstRow="0" w:lastRow="0" w:firstColumn="0" w:lastColumn="0" w:oddVBand="0" w:evenVBand="0" w:oddHBand="1" w:evenHBand="0" w:firstRowFirstColumn="0" w:firstRowLastColumn="0" w:lastRowFirstColumn="0" w:lastRowLastColumn="0"/>
-            </w:pPr>
-          </w:p>
-        </w:tc>
-      </w:tr>
-      <w:tr>
-        <w:tc>
-          <w:tcPr>
-            <w:cnfStyle w:val="001000000000" w:firstRow="0" w:lastRow="0" w:firstColumn="1" w:lastColumn="0" w:oddVBand="0" w:evenVBand="0" w:oddHBand="0" w:evenHBand="0" w:firstRowFirstColumn="0" w:firstRowLastColumn="0" w:lastRowFirstColumn="0" w:lastRowLastColumn="0"/>
-            <w:tcW w:w="450" w:type="dxa"/>
-          </w:tcPr>
-          <w:p>
-            <w:r>
-              <w:t>8</w:t>
-            </w:r>
-          </w:p>
-        </w:tc>
-        <w:tc>
-          <w:tcPr>
-            <w:tcW w:w="2340" w:type="dxa"/>
-          </w:tcPr>
-          <w:p>
-            <w:pPr>
-              <w:cnfStyle w:val="000000000000" w:firstRow="0" w:lastRow="0" w:firstColumn="0" w:lastColumn="0" w:oddVBand="0" w:evenVBand="0" w:oddHBand="0" w:evenHBand="0" w:firstRowFirstColumn="0" w:firstRowLastColumn="0" w:lastRowFirstColumn="0" w:lastRowLastColumn="0"/>
-            </w:pPr>
-            <w:r>
-              <w:t>Possibilité d’afficher tous les clients et leurs projets</w:t>
-            </w:r>
-          </w:p>
-        </w:tc>
-        <w:tc>
-          <w:tcPr>
-            <w:tcW w:w="2070" w:type="dxa"/>
-          </w:tcPr>
-          <w:p>
-            <w:pPr>
-              <w:cnfStyle w:val="000000000000" w:firstRow="0" w:lastRow="0" w:firstColumn="0" w:lastColumn="0" w:oddVBand="0" w:evenVBand="0" w:oddHBand="0" w:evenHBand="0" w:firstRowFirstColumn="0" w:firstRowLastColumn="0" w:lastRowFirstColumn="0" w:lastRowLastColumn="0"/>
-            </w:pPr>
-            <w:r>
-              <w:t>Avoir au moins un client avec au moins un projet dans la BD</w:t>
-            </w:r>
-          </w:p>
-        </w:tc>
-        <w:tc>
-          <w:tcPr>
-            <w:tcW w:w="1800" w:type="dxa"/>
-          </w:tcPr>
-          <w:p>
-            <w:pPr>
-              <w:cnfStyle w:val="000000000000" w:firstRow="0" w:lastRow="0" w:firstColumn="0" w:lastColumn="0" w:oddVBand="0" w:evenVBand="0" w:oddHBand="0" w:evenHBand="0" w:firstRowFirstColumn="0" w:firstRowLastColumn="0" w:lastRowFirstColumn="0" w:lastRowLastColumn="0"/>
-            </w:pPr>
-          </w:p>
-        </w:tc>
-        <w:tc>
-          <w:tcPr>
-            <w:tcW w:w="1970" w:type="dxa"/>
-          </w:tcPr>
-          <w:p>
-            <w:pPr>
-              <w:cnfStyle w:val="000000000000" w:firstRow="0" w:lastRow="0" w:firstColumn="0" w:lastColumn="0" w:oddVBand="0" w:evenVBand="0" w:oddHBand="0" w:evenHBand="0" w:firstRowFirstColumn="0" w:firstRowLastColumn="0" w:lastRowFirstColumn="0" w:lastRowLastColumn="0"/>
-            </w:pPr>
-          </w:p>
-        </w:tc>
-      </w:tr>
-      <w:tr>
-        <w:trPr>
-          <w:cnfStyle w:val="000000100000" w:firstRow="0" w:lastRow="0" w:firstColumn="0" w:lastColumn="0" w:oddVBand="0" w:evenVBand="0" w:oddHBand="1" w:evenHBand="0" w:firstRowFirstColumn="0" w:firstRowLastColumn="0" w:lastRowFirstColumn="0" w:lastRowLastColumn="0"/>
-        </w:trPr>
-        <w:tc>
-          <w:tcPr>
-            <w:cnfStyle w:val="001000000000" w:firstRow="0" w:lastRow="0" w:firstColumn="1" w:lastColumn="0" w:oddVBand="0" w:evenVBand="0" w:oddHBand="0" w:evenHBand="0" w:firstRowFirstColumn="0" w:firstRowLastColumn="0" w:lastRowFirstColumn="0" w:lastRowLastColumn="0"/>
-            <w:tcW w:w="450" w:type="dxa"/>
-          </w:tcPr>
-          <w:p>
-            <w:r>
-              <w:t>9</w:t>
-            </w:r>
-          </w:p>
-        </w:tc>
-        <w:tc>
-          <w:tcPr>
-            <w:tcW w:w="2340" w:type="dxa"/>
-          </w:tcPr>
-          <w:p>
-            <w:pPr>
-              <w:cnfStyle w:val="000000100000" w:firstRow="0" w:lastRow="0" w:firstColumn="0" w:lastColumn="0" w:oddVBand="0" w:evenVBand="0" w:oddHBand="1" w:evenHBand="0" w:firstRowFirstColumn="0" w:firstRowLastColumn="0" w:lastRowFirstColumn="0" w:lastRowLastColumn="0"/>
-            </w:pPr>
-            <w:r>
-              <w:t>Possibilité d’ajouter une tâche dans un projet</w:t>
-            </w:r>
-          </w:p>
-        </w:tc>
-        <w:tc>
-          <w:tcPr>
-            <w:tcW w:w="2070" w:type="dxa"/>
-          </w:tcPr>
-          <w:p>
-            <w:pPr>
-              <w:cnfStyle w:val="000000100000" w:firstRow="0" w:lastRow="0" w:firstColumn="0" w:lastColumn="0" w:oddVBand="0" w:evenVBand="0" w:oddHBand="1" w:evenHBand="0" w:firstRowFirstColumn="0" w:firstRowLastColumn="0" w:lastRowFirstColumn="0" w:lastRowLastColumn="0"/>
-            </w:pPr>
-            <w:r>
-              <w:t>Avoir un projet existant dans la BD</w:t>
-            </w:r>
-          </w:p>
-        </w:tc>
-        <w:tc>
-          <w:tcPr>
-            <w:tcW w:w="1800" w:type="dxa"/>
-          </w:tcPr>
-          <w:p>
-            <w:pPr>
-              <w:cnfStyle w:val="000000100000" w:firstRow="0" w:lastRow="0" w:firstColumn="0" w:lastColumn="0" w:oddVBand="0" w:evenVBand="0" w:oddHBand="1" w:evenHBand="0" w:firstRowFirstColumn="0" w:firstRowLastColumn="0" w:lastRowFirstColumn="0" w:lastRowLastColumn="0"/>
-            </w:pPr>
-          </w:p>
-        </w:tc>
-        <w:tc>
-          <w:tcPr>
-            <w:tcW w:w="1970" w:type="dxa"/>
-          </w:tcPr>
-          <w:p>
-            <w:pPr>
-              <w:cnfStyle w:val="000000100000" w:firstRow="0" w:lastRow="0" w:firstColumn="0" w:lastColumn="0" w:oddVBand="0" w:evenVBand="0" w:oddHBand="1" w:evenHBand="0" w:firstRowFirstColumn="0" w:firstRowLastColumn="0" w:lastRowFirstColumn="0" w:lastRowLastColumn="0"/>
-            </w:pPr>
-          </w:p>
-        </w:tc>
-      </w:tr>
-      <w:tr>
-        <w:tc>
-          <w:tcPr>
-            <w:cnfStyle w:val="001000000000" w:firstRow="0" w:lastRow="0" w:firstColumn="1" w:lastColumn="0" w:oddVBand="0" w:evenVBand="0" w:oddHBand="0" w:evenHBand="0" w:firstRowFirstColumn="0" w:firstRowLastColumn="0" w:lastRowFirstColumn="0" w:lastRowLastColumn="0"/>
-            <w:tcW w:w="450" w:type="dxa"/>
-          </w:tcPr>
-          <w:p>
-            <w:r>
-              <w:lastRenderedPageBreak/>
-              <w:t>10</w:t>
-            </w:r>
-          </w:p>
-        </w:tc>
-        <w:tc>
-          <w:tcPr>
-            <w:tcW w:w="2340" w:type="dxa"/>
-          </w:tcPr>
-          <w:p>
-            <w:pPr>
-              <w:cnfStyle w:val="000000000000" w:firstRow="0" w:lastRow="0" w:firstColumn="0" w:lastColumn="0" w:oddVBand="0" w:evenVBand="0" w:oddHBand="0" w:evenHBand="0" w:firstRowFirstColumn="0" w:firstRowLastColumn="0" w:lastRowFirstColumn="0" w:lastRowLastColumn="0"/>
-            </w:pPr>
-            <w:r>
-              <w:t>Possibilité de visualiser toutes les tâches dans un projet</w:t>
-            </w:r>
-          </w:p>
-        </w:tc>
-        <w:tc>
-          <w:tcPr>
-            <w:tcW w:w="2070" w:type="dxa"/>
-          </w:tcPr>
-          <w:p>
-            <w:pPr>
-              <w:cnfStyle w:val="000000000000" w:firstRow="0" w:lastRow="0" w:firstColumn="0" w:lastColumn="0" w:oddVBand="0" w:evenVBand="0" w:oddHBand="0" w:evenHBand="0" w:firstRowFirstColumn="0" w:firstRowLastColumn="0" w:lastRowFirstColumn="0" w:lastRowLastColumn="0"/>
-            </w:pPr>
-            <w:r>
-              <w:t>Avoir au moins un client avec au moins un projet avec au moins une tâche dans la BD</w:t>
-            </w:r>
-          </w:p>
-        </w:tc>
-        <w:tc>
-          <w:tcPr>
-            <w:tcW w:w="1800" w:type="dxa"/>
-          </w:tcPr>
-          <w:p>
-            <w:pPr>
-              <w:cnfStyle w:val="000000000000" w:firstRow="0" w:lastRow="0" w:firstColumn="0" w:lastColumn="0" w:oddVBand="0" w:evenVBand="0" w:oddHBand="0" w:evenHBand="0" w:firstRowFirstColumn="0" w:firstRowLastColumn="0" w:lastRowFirstColumn="0" w:lastRowLastColumn="0"/>
-            </w:pPr>
-          </w:p>
-        </w:tc>
-        <w:tc>
-          <w:tcPr>
-            <w:tcW w:w="1970" w:type="dxa"/>
-          </w:tcPr>
-          <w:p>
-            <w:pPr>
-              <w:cnfStyle w:val="000000000000" w:firstRow="0" w:lastRow="0" w:firstColumn="0" w:lastColumn="0" w:oddVBand="0" w:evenVBand="0" w:oddHBand="0" w:evenHBand="0" w:firstRowFirstColumn="0" w:firstRowLastColumn="0" w:lastRowFirstColumn="0" w:lastRowLastColumn="0"/>
-            </w:pPr>
-          </w:p>
-        </w:tc>
-      </w:tr>
-    </w:tbl>
-    <w:p/>
-    <w:p>
-      <w:pPr>
-        <w:pStyle w:val="Titre3"/>
-      </w:pPr>
-      <w:bookmarkStart w:id="15" w:name="_Toc146269774"/>
-      <w:r>
-        <w:t>Tests unitaires</w:t>
-      </w:r>
-      <w:bookmarkEnd w:id="15"/>
-    </w:p>
-    <w:tbl>
-      <w:tblPr>
-        <w:tblStyle w:val="TableauGrille2-Accentuation5"/>
-        <w:tblW w:w="8657" w:type="dxa"/>
-        <w:tblLook w:val="04A0" w:firstRow="1" w:lastRow="0" w:firstColumn="1" w:lastColumn="0" w:noHBand="0" w:noVBand="1"/>
-      </w:tblPr>
-      <w:tblGrid>
-        <w:gridCol w:w="570"/>
-        <w:gridCol w:w="2670"/>
-        <w:gridCol w:w="2920"/>
-        <w:gridCol w:w="2497"/>
-      </w:tblGrid>
-      <w:tr>
-        <w:trPr>
-          <w:cnfStyle w:val="100000000000" w:firstRow="1" w:lastRow="0" w:firstColumn="0" w:lastColumn="0" w:oddVBand="0" w:evenVBand="0" w:oddHBand="0" w:evenHBand="0" w:firstRowFirstColumn="0" w:firstRowLastColumn="0" w:lastRowFirstColumn="0" w:lastRowLastColumn="0"/>
-          <w:trHeight w:val="639"/>
-        </w:trPr>
-        <w:tc>
-          <w:tcPr>
-            <w:cnfStyle w:val="001000000000" w:firstRow="0" w:lastRow="0" w:firstColumn="1" w:lastColumn="0" w:oddVBand="0" w:evenVBand="0" w:oddHBand="0" w:evenHBand="0" w:firstRowFirstColumn="0" w:firstRowLastColumn="0" w:lastRowFirstColumn="0" w:lastRowLastColumn="0"/>
-            <w:tcW w:w="570" w:type="dxa"/>
-          </w:tcPr>
-          <w:p>
-            <w:r>
-              <w:t>#</w:t>
-            </w:r>
-          </w:p>
-        </w:tc>
-        <w:tc>
-          <w:tcPr>
-            <w:tcW w:w="2670" w:type="dxa"/>
-          </w:tcPr>
-          <w:p>
-            <w:pPr>
-              <w:cnfStyle w:val="100000000000" w:firstRow="1" w:lastRow="0" w:firstColumn="0" w:lastColumn="0" w:oddVBand="0" w:evenVBand="0" w:oddHBand="0" w:evenHBand="0" w:firstRowFirstColumn="0" w:firstRowLastColumn="0" w:lastRowFirstColumn="0" w:lastRowLastColumn="0"/>
-            </w:pPr>
-            <w:r>
-              <w:t>Description</w:t>
-            </w:r>
-          </w:p>
-        </w:tc>
-        <w:tc>
-          <w:tcPr>
-            <w:tcW w:w="2920" w:type="dxa"/>
-          </w:tcPr>
-          <w:p>
-            <w:pPr>
-              <w:cnfStyle w:val="100000000000" w:firstRow="1" w:lastRow="0" w:firstColumn="0" w:lastColumn="0" w:oddVBand="0" w:evenVBand="0" w:oddHBand="0" w:evenHBand="0" w:firstRowFirstColumn="0" w:firstRowLastColumn="0" w:lastRowFirstColumn="0" w:lastRowLastColumn="0"/>
-            </w:pPr>
-            <w:r>
-              <w:t>Précondition(s)</w:t>
-            </w:r>
-          </w:p>
-        </w:tc>
-        <w:tc>
-          <w:tcPr>
-            <w:tcW w:w="2497" w:type="dxa"/>
-          </w:tcPr>
-          <w:p>
-            <w:pPr>
-              <w:cnfStyle w:val="100000000000" w:firstRow="1" w:lastRow="0" w:firstColumn="0" w:lastColumn="0" w:oddVBand="0" w:evenVBand="0" w:oddHBand="0" w:evenHBand="0" w:firstRowFirstColumn="0" w:firstRowLastColumn="0" w:lastRowFirstColumn="0" w:lastRowLastColumn="0"/>
-            </w:pPr>
-            <w:r>
-              <w:t>Résultats attendues</w:t>
-            </w:r>
-          </w:p>
-        </w:tc>
-      </w:tr>
-      <w:tr>
-        <w:trPr>
-          <w:cnfStyle w:val="000000100000" w:firstRow="0" w:lastRow="0" w:firstColumn="0" w:lastColumn="0" w:oddVBand="0" w:evenVBand="0" w:oddHBand="1" w:evenHBand="0" w:firstRowFirstColumn="0" w:firstRowLastColumn="0" w:lastRowFirstColumn="0" w:lastRowLastColumn="0"/>
-          <w:trHeight w:val="363"/>
-        </w:trPr>
-        <w:tc>
-          <w:tcPr>
-            <w:cnfStyle w:val="001000000000" w:firstRow="0" w:lastRow="0" w:firstColumn="1" w:lastColumn="0" w:oddVBand="0" w:evenVBand="0" w:oddHBand="0" w:evenHBand="0" w:firstRowFirstColumn="0" w:firstRowLastColumn="0" w:lastRowFirstColumn="0" w:lastRowLastColumn="0"/>
-            <w:tcW w:w="570" w:type="dxa"/>
-          </w:tcPr>
-          <w:p>
-            <w:r>
-              <w:t>1</w:t>
-            </w:r>
-          </w:p>
-        </w:tc>
-        <w:tc>
-          <w:tcPr>
-            <w:tcW w:w="2670" w:type="dxa"/>
-          </w:tcPr>
-          <w:p>
-            <w:pPr>
-              <w:cnfStyle w:val="000000100000" w:firstRow="0" w:lastRow="0" w:firstColumn="0" w:lastColumn="0" w:oddVBand="0" w:evenVBand="0" w:oddHBand="1" w:evenHBand="0" w:firstRowFirstColumn="0" w:firstRowLastColumn="0" w:lastRowFirstColumn="0" w:lastRowLastColumn="0"/>
-            </w:pPr>
-          </w:p>
-        </w:tc>
-        <w:tc>
-          <w:tcPr>
-            <w:tcW w:w="2920" w:type="dxa"/>
-          </w:tcPr>
-          <w:p>
-            <w:pPr>
-              <w:cnfStyle w:val="000000100000" w:firstRow="0" w:lastRow="0" w:firstColumn="0" w:lastColumn="0" w:oddVBand="0" w:evenVBand="0" w:oddHBand="1" w:evenHBand="0" w:firstRowFirstColumn="0" w:firstRowLastColumn="0" w:lastRowFirstColumn="0" w:lastRowLastColumn="0"/>
-            </w:pPr>
-          </w:p>
-        </w:tc>
-        <w:tc>
-          <w:tcPr>
-            <w:tcW w:w="2497" w:type="dxa"/>
-          </w:tcPr>
-          <w:p>
-            <w:pPr>
-              <w:cnfStyle w:val="000000100000" w:firstRow="0" w:lastRow="0" w:firstColumn="0" w:lastColumn="0" w:oddVBand="0" w:evenVBand="0" w:oddHBand="1" w:evenHBand="0" w:firstRowFirstColumn="0" w:firstRowLastColumn="0" w:lastRowFirstColumn="0" w:lastRowLastColumn="0"/>
-            </w:pPr>
-          </w:p>
-        </w:tc>
-      </w:tr>
-      <w:tr>
-        <w:trPr>
-          <w:trHeight w:val="388"/>
-        </w:trPr>
-        <w:tc>
-          <w:tcPr>
-            <w:cnfStyle w:val="001000000000" w:firstRow="0" w:lastRow="0" w:firstColumn="1" w:lastColumn="0" w:oddVBand="0" w:evenVBand="0" w:oddHBand="0" w:evenHBand="0" w:firstRowFirstColumn="0" w:firstRowLastColumn="0" w:lastRowFirstColumn="0" w:lastRowLastColumn="0"/>
-            <w:tcW w:w="570" w:type="dxa"/>
-          </w:tcPr>
-          <w:p>
-            <w:r>
-              <w:t>2</w:t>
-            </w:r>
-          </w:p>
-        </w:tc>
-        <w:tc>
-          <w:tcPr>
-            <w:tcW w:w="2670" w:type="dxa"/>
-          </w:tcPr>
-          <w:p>
-            <w:pPr>
-              <w:cnfStyle w:val="000000000000" w:firstRow="0" w:lastRow="0" w:firstColumn="0" w:lastColumn="0" w:oddVBand="0" w:evenVBand="0" w:oddHBand="0" w:evenHBand="0" w:firstRowFirstColumn="0" w:firstRowLastColumn="0" w:lastRowFirstColumn="0" w:lastRowLastColumn="0"/>
-            </w:pPr>
-          </w:p>
-        </w:tc>
-        <w:tc>
-          <w:tcPr>
-            <w:tcW w:w="2920" w:type="dxa"/>
-          </w:tcPr>
-          <w:p>
-            <w:pPr>
-              <w:cnfStyle w:val="000000000000" w:firstRow="0" w:lastRow="0" w:firstColumn="0" w:lastColumn="0" w:oddVBand="0" w:evenVBand="0" w:oddHBand="0" w:evenHBand="0" w:firstRowFirstColumn="0" w:firstRowLastColumn="0" w:lastRowFirstColumn="0" w:lastRowLastColumn="0"/>
-            </w:pPr>
-          </w:p>
-        </w:tc>
-        <w:tc>
-          <w:tcPr>
-            <w:tcW w:w="2497" w:type="dxa"/>
-          </w:tcPr>
-          <w:p>
-            <w:pPr>
-              <w:cnfStyle w:val="000000000000" w:firstRow="0" w:lastRow="0" w:firstColumn="0" w:lastColumn="0" w:oddVBand="0" w:evenVBand="0" w:oddHBand="0" w:evenHBand="0" w:firstRowFirstColumn="0" w:firstRowLastColumn="0" w:lastRowFirstColumn="0" w:lastRowLastColumn="0"/>
-            </w:pPr>
-          </w:p>
-        </w:tc>
-      </w:tr>
-      <w:tr>
-        <w:trPr>
-          <w:cnfStyle w:val="000000100000" w:firstRow="0" w:lastRow="0" w:firstColumn="0" w:lastColumn="0" w:oddVBand="0" w:evenVBand="0" w:oddHBand="1" w:evenHBand="0" w:firstRowFirstColumn="0" w:firstRowLastColumn="0" w:lastRowFirstColumn="0" w:lastRowLastColumn="0"/>
-          <w:trHeight w:val="388"/>
-        </w:trPr>
-        <w:tc>
-          <w:tcPr>
-            <w:cnfStyle w:val="001000000000" w:firstRow="0" w:lastRow="0" w:firstColumn="1" w:lastColumn="0" w:oddVBand="0" w:evenVBand="0" w:oddHBand="0" w:evenHBand="0" w:firstRowFirstColumn="0" w:firstRowLastColumn="0" w:lastRowFirstColumn="0" w:lastRowLastColumn="0"/>
-            <w:tcW w:w="570" w:type="dxa"/>
-          </w:tcPr>
-          <w:p>
-            <w:r>
-              <w:t>etc.</w:t>
-            </w:r>
-          </w:p>
-        </w:tc>
-        <w:tc>
-          <w:tcPr>
-            <w:tcW w:w="2670" w:type="dxa"/>
-          </w:tcPr>
-          <w:p>
-            <w:pPr>
-              <w:cnfStyle w:val="000000100000" w:firstRow="0" w:lastRow="0" w:firstColumn="0" w:lastColumn="0" w:oddVBand="0" w:evenVBand="0" w:oddHBand="1" w:evenHBand="0" w:firstRowFirstColumn="0" w:firstRowLastColumn="0" w:lastRowFirstColumn="0" w:lastRowLastColumn="0"/>
-            </w:pPr>
-          </w:p>
-        </w:tc>
-        <w:tc>
-          <w:tcPr>
-            <w:tcW w:w="2920" w:type="dxa"/>
-          </w:tcPr>
-          <w:p>
-            <w:pPr>
-              <w:cnfStyle w:val="000000100000" w:firstRow="0" w:lastRow="0" w:firstColumn="0" w:lastColumn="0" w:oddVBand="0" w:evenVBand="0" w:oddHBand="1" w:evenHBand="0" w:firstRowFirstColumn="0" w:firstRowLastColumn="0" w:lastRowFirstColumn="0" w:lastRowLastColumn="0"/>
-            </w:pPr>
-          </w:p>
-        </w:tc>
-        <w:tc>
-          <w:tcPr>
-            <w:tcW w:w="2497" w:type="dxa"/>
-          </w:tcPr>
-          <w:p>
-            <w:pPr>
-              <w:cnfStyle w:val="000000100000" w:firstRow="0" w:lastRow="0" w:firstColumn="0" w:lastColumn="0" w:oddVBand="0" w:evenVBand="0" w:oddHBand="1" w:evenHBand="0" w:firstRowFirstColumn="0" w:firstRowLastColumn="0" w:lastRowFirstColumn="0" w:lastRowLastColumn="0"/>
-            </w:pPr>
-          </w:p>
-        </w:tc>
-      </w:tr>
-    </w:tbl>
-    <w:p/>
-    <w:p>
-      <w:r>
-        <w:br w:type="page"/>
+        <w:t>Quels types d'événements le système devra-t-il gérer ?</w:t>
       </w:r>
     </w:p>
     <w:p>
       <w:pPr>
-        <w:pStyle w:val="Titre1"/>
-      </w:pPr>
-      <w:bookmarkStart w:id="16" w:name="_Toc146269775"/>
+        <w:numPr>
+          <w:ilvl w:val="0"/>
+          <w:numId w:val="5"/>
+        </w:numPr>
+        <w:spacing w:beforeAutospacing="1" w:after="100" w:afterAutospacing="1" w:line="240" w:lineRule="auto"/>
+      </w:pPr>
       <w:r>
-        <w:lastRenderedPageBreak/>
-        <w:t>Calendrier des échéanciers</w:t>
+        <w:t>Comment envisagez-vous le processus de tarification des sièges (par exemple, plus proche de la scène = plus cher, plus central = plus cher) ?</w:t>
       </w:r>
-      <w:bookmarkEnd w:id="16"/>
     </w:p>
     <w:p>
+      <w:pPr>
+        <w:numPr>
+          <w:ilvl w:val="0"/>
+          <w:numId w:val="5"/>
+        </w:numPr>
+        <w:spacing w:beforeAutospacing="1" w:after="100" w:afterAutospacing="1" w:line="240" w:lineRule="auto"/>
+      </w:pPr>
       <w:r>
-        <w:t xml:space="preserve">Insérer un calendrier </w:t>
-      </w:r>
-      <w:r>
-        <w:t>ms Project</w:t>
-      </w:r>
-      <w:r>
-        <w:br/>
+        <w:t>Y a-t-il d'autres fonctionnalités spécifiques que vous souhaitez intégrer à l'application de gestion ?</w:t>
       </w:r>
     </w:p>
-    <w:p/>
+    <w:p>
+      <w:pPr>
+        <w:numPr>
+          <w:ilvl w:val="0"/>
+          <w:numId w:val="5"/>
+        </w:numPr>
+        <w:spacing w:beforeAutospacing="1" w:after="100" w:afterAutospacing="1" w:line="240" w:lineRule="auto"/>
+      </w:pPr>
+      <w:r>
+        <w:t>Pouvez-vous décrire le processus d'achat de billets ? Inclut-il l'ajout au panier, la validation, le paiement, etc. ?</w:t>
+      </w:r>
+    </w:p>
+    <w:p>
+      <w:pPr>
+        <w:numPr>
+          <w:ilvl w:val="0"/>
+          <w:numId w:val="5"/>
+        </w:numPr>
+        <w:spacing w:beforeAutospacing="1" w:after="100" w:afterAutospacing="1" w:line="240" w:lineRule="auto"/>
+      </w:pPr>
+      <w:r>
+        <w:t>Quelles informations spécifiques le client doit-il fournir pour créer un profil ?</w:t>
+      </w:r>
+    </w:p>
+    <w:p>
+      <w:pPr>
+        <w:numPr>
+          <w:ilvl w:val="0"/>
+          <w:numId w:val="5"/>
+        </w:numPr>
+        <w:spacing w:beforeAutospacing="1" w:after="100" w:afterAutospacing="1" w:line="240" w:lineRule="auto"/>
+      </w:pPr>
+      <w:r>
+        <w:t>Quelles sont vos exigences spécifiques en matière de sécurité pour la protection des données des clients ?</w:t>
+      </w:r>
+    </w:p>
+    <w:p>
+      <w:pPr>
+        <w:numPr>
+          <w:ilvl w:val="0"/>
+          <w:numId w:val="5"/>
+        </w:numPr>
+        <w:spacing w:beforeAutospacing="1" w:after="100" w:afterAutospacing="1" w:line="240" w:lineRule="auto"/>
+      </w:pPr>
+      <w:r>
+        <w:t>Avez-vous des exigences particulières en termes d'accessibilité pour les utilisateurs handicapés ?</w:t>
+      </w:r>
+    </w:p>
+    <w:p>
+      <w:pPr>
+        <w:numPr>
+          <w:ilvl w:val="0"/>
+          <w:numId w:val="5"/>
+        </w:numPr>
+        <w:spacing w:beforeAutospacing="1" w:after="100" w:afterAutospacing="1" w:line="240" w:lineRule="auto"/>
+      </w:pPr>
+      <w:r>
+        <w:t>Avez-vous des préférences en matière de technologies ou de plateformes ?</w:t>
+      </w:r>
+    </w:p>
+    <w:p>
+      <w:pPr>
+        <w:numPr>
+          <w:ilvl w:val="0"/>
+          <w:numId w:val="5"/>
+        </w:numPr>
+        <w:spacing w:beforeAutospacing="1" w:after="100" w:afterAutospacing="1" w:line="240" w:lineRule="auto"/>
+      </w:pPr>
+      <w:r>
+        <w:t>Les configurations des salles seront-elles uniformes (nombre de sièges par rangée) ou variées (par exemple, scène centrale avec sièges tout autour) ?</w:t>
+      </w:r>
+    </w:p>
+    <w:p>
+      <w:pPr>
+        <w:numPr>
+          <w:ilvl w:val="0"/>
+          <w:numId w:val="5"/>
+        </w:numPr>
+        <w:spacing w:beforeAutospacing="1" w:after="100" w:afterAutospacing="1" w:line="240" w:lineRule="auto"/>
+      </w:pPr>
+      <w:r>
+        <w:t>Le projet étant divisé en deux applications, faut-il également séparer les bases de données ?</w:t>
+      </w:r>
+    </w:p>
+    <w:p>
+      <w:pPr>
+        <w:numPr>
+          <w:ilvl w:val="0"/>
+          <w:numId w:val="5"/>
+        </w:numPr>
+        <w:spacing w:beforeAutospacing="1" w:after="100" w:afterAutospacing="1" w:line="240" w:lineRule="auto"/>
+      </w:pPr>
+      <w:r>
+        <w:t xml:space="preserve">Le client doit-il pouvoir choisir directement son siège, ou les sièges </w:t>
+      </w:r>
+      <w:proofErr w:type="spellStart"/>
+      <w:r>
+        <w:t>seront-ils</w:t>
+      </w:r>
+      <w:proofErr w:type="spellEnd"/>
+      <w:r>
+        <w:t xml:space="preserve"> attribués automatiquement selon la meilleure cotation disponible ?</w:t>
+      </w:r>
+    </w:p>
+    <w:p>
+      <w:pPr>
+        <w:numPr>
+          <w:ilvl w:val="0"/>
+          <w:numId w:val="5"/>
+        </w:numPr>
+        <w:spacing w:beforeAutospacing="1" w:after="100" w:afterAutospacing="1" w:line="240" w:lineRule="auto"/>
+      </w:pPr>
+      <w:r>
+        <w:t>Comment gérerons-nous les situations où le nombre de sièges adjacents disponibles est insuffisant pour un achat groupé de billets ?</w:t>
+      </w:r>
+    </w:p>
+    <w:p>
+      <w:pPr>
+        <w:numPr>
+          <w:ilvl w:val="0"/>
+          <w:numId w:val="5"/>
+        </w:numPr>
+        <w:spacing w:beforeAutospacing="1" w:after="100" w:afterAutospacing="1" w:line="240" w:lineRule="auto"/>
+      </w:pPr>
+      <w:r>
+        <w:t>Est-il prévu d'envoyer un code QR par courriel pour chaque billet acheté ?</w:t>
+      </w:r>
+    </w:p>
+    <w:p>
+      <w:pPr>
+        <w:numPr>
+          <w:ilvl w:val="0"/>
+          <w:numId w:val="5"/>
+        </w:numPr>
+        <w:spacing w:beforeAutospacing="1" w:after="100" w:afterAutospacing="1" w:line="240" w:lineRule="auto"/>
+      </w:pPr>
+      <w:r>
+        <w:t>Devons-nous mettre en place un système de cryptage pour les mots de passe des clients et des gestionnaires ?</w:t>
+      </w:r>
+    </w:p>
     <w:sectPr>
       <w:pgSz w:w="12240" w:h="15840"/>
       <w:pgMar w:top="1440" w:right="1800" w:bottom="1440" w:left="1800" w:header="708" w:footer="708" w:gutter="0"/>
@@ -6989,6 +4583,232 @@
     </w:lvl>
   </w:abstractNum>
   <w:abstractNum w:abstractNumId="2" w15:restartNumberingAfterBreak="0">
+    <w:nsid w:val="146C2D4D"/>
+    <w:multiLevelType w:val="multilevel"/>
+    <w:tmpl w:val="6010B262"/>
+    <w:lvl w:ilvl="0">
+      <w:start w:val="9"/>
+      <w:numFmt w:val="decimal"/>
+      <w:lvlText w:val="%1."/>
+      <w:lvlJc w:val="left"/>
+      <w:pPr>
+        <w:tabs>
+          <w:tab w:val="num" w:pos="720"/>
+        </w:tabs>
+        <w:ind w:left="720" w:hanging="360"/>
+      </w:pPr>
+    </w:lvl>
+    <w:lvl w:ilvl="1" w:tentative="1">
+      <w:start w:val="1"/>
+      <w:numFmt w:val="decimal"/>
+      <w:lvlText w:val="%2."/>
+      <w:lvlJc w:val="left"/>
+      <w:pPr>
+        <w:tabs>
+          <w:tab w:val="num" w:pos="1440"/>
+        </w:tabs>
+        <w:ind w:left="1440" w:hanging="360"/>
+      </w:pPr>
+    </w:lvl>
+    <w:lvl w:ilvl="2" w:tentative="1">
+      <w:start w:val="1"/>
+      <w:numFmt w:val="decimal"/>
+      <w:lvlText w:val="%3."/>
+      <w:lvlJc w:val="left"/>
+      <w:pPr>
+        <w:tabs>
+          <w:tab w:val="num" w:pos="2160"/>
+        </w:tabs>
+        <w:ind w:left="2160" w:hanging="360"/>
+      </w:pPr>
+    </w:lvl>
+    <w:lvl w:ilvl="3" w:tentative="1">
+      <w:start w:val="1"/>
+      <w:numFmt w:val="decimal"/>
+      <w:lvlText w:val="%4."/>
+      <w:lvlJc w:val="left"/>
+      <w:pPr>
+        <w:tabs>
+          <w:tab w:val="num" w:pos="2880"/>
+        </w:tabs>
+        <w:ind w:left="2880" w:hanging="360"/>
+      </w:pPr>
+    </w:lvl>
+    <w:lvl w:ilvl="4" w:tentative="1">
+      <w:start w:val="1"/>
+      <w:numFmt w:val="decimal"/>
+      <w:lvlText w:val="%5."/>
+      <w:lvlJc w:val="left"/>
+      <w:pPr>
+        <w:tabs>
+          <w:tab w:val="num" w:pos="3600"/>
+        </w:tabs>
+        <w:ind w:left="3600" w:hanging="360"/>
+      </w:pPr>
+    </w:lvl>
+    <w:lvl w:ilvl="5" w:tentative="1">
+      <w:start w:val="1"/>
+      <w:numFmt w:val="decimal"/>
+      <w:lvlText w:val="%6."/>
+      <w:lvlJc w:val="left"/>
+      <w:pPr>
+        <w:tabs>
+          <w:tab w:val="num" w:pos="4320"/>
+        </w:tabs>
+        <w:ind w:left="4320" w:hanging="360"/>
+      </w:pPr>
+    </w:lvl>
+    <w:lvl w:ilvl="6" w:tentative="1">
+      <w:start w:val="1"/>
+      <w:numFmt w:val="decimal"/>
+      <w:lvlText w:val="%7."/>
+      <w:lvlJc w:val="left"/>
+      <w:pPr>
+        <w:tabs>
+          <w:tab w:val="num" w:pos="5040"/>
+        </w:tabs>
+        <w:ind w:left="5040" w:hanging="360"/>
+      </w:pPr>
+    </w:lvl>
+    <w:lvl w:ilvl="7" w:tentative="1">
+      <w:start w:val="1"/>
+      <w:numFmt w:val="decimal"/>
+      <w:lvlText w:val="%8."/>
+      <w:lvlJc w:val="left"/>
+      <w:pPr>
+        <w:tabs>
+          <w:tab w:val="num" w:pos="5760"/>
+        </w:tabs>
+        <w:ind w:left="5760" w:hanging="360"/>
+      </w:pPr>
+    </w:lvl>
+    <w:lvl w:ilvl="8" w:tentative="1">
+      <w:start w:val="1"/>
+      <w:numFmt w:val="decimal"/>
+      <w:lvlText w:val="%9."/>
+      <w:lvlJc w:val="left"/>
+      <w:pPr>
+        <w:tabs>
+          <w:tab w:val="num" w:pos="6480"/>
+        </w:tabs>
+        <w:ind w:left="6480" w:hanging="360"/>
+      </w:pPr>
+    </w:lvl>
+  </w:abstractNum>
+  <w:abstractNum w:abstractNumId="3" w15:restartNumberingAfterBreak="0">
+    <w:nsid w:val="21324414"/>
+    <w:multiLevelType w:val="multilevel"/>
+    <w:tmpl w:val="D24C3002"/>
+    <w:lvl w:ilvl="0">
+      <w:start w:val="18"/>
+      <w:numFmt w:val="decimal"/>
+      <w:lvlText w:val="%1."/>
+      <w:lvlJc w:val="left"/>
+      <w:pPr>
+        <w:tabs>
+          <w:tab w:val="num" w:pos="720"/>
+        </w:tabs>
+        <w:ind w:left="720" w:hanging="360"/>
+      </w:pPr>
+    </w:lvl>
+    <w:lvl w:ilvl="1" w:tentative="1">
+      <w:start w:val="1"/>
+      <w:numFmt w:val="decimal"/>
+      <w:lvlText w:val="%2."/>
+      <w:lvlJc w:val="left"/>
+      <w:pPr>
+        <w:tabs>
+          <w:tab w:val="num" w:pos="1440"/>
+        </w:tabs>
+        <w:ind w:left="1440" w:hanging="360"/>
+      </w:pPr>
+    </w:lvl>
+    <w:lvl w:ilvl="2" w:tentative="1">
+      <w:start w:val="1"/>
+      <w:numFmt w:val="decimal"/>
+      <w:lvlText w:val="%3."/>
+      <w:lvlJc w:val="left"/>
+      <w:pPr>
+        <w:tabs>
+          <w:tab w:val="num" w:pos="2160"/>
+        </w:tabs>
+        <w:ind w:left="2160" w:hanging="360"/>
+      </w:pPr>
+    </w:lvl>
+    <w:lvl w:ilvl="3" w:tentative="1">
+      <w:start w:val="1"/>
+      <w:numFmt w:val="decimal"/>
+      <w:lvlText w:val="%4."/>
+      <w:lvlJc w:val="left"/>
+      <w:pPr>
+        <w:tabs>
+          <w:tab w:val="num" w:pos="2880"/>
+        </w:tabs>
+        <w:ind w:left="2880" w:hanging="360"/>
+      </w:pPr>
+    </w:lvl>
+    <w:lvl w:ilvl="4" w:tentative="1">
+      <w:start w:val="1"/>
+      <w:numFmt w:val="decimal"/>
+      <w:lvlText w:val="%5."/>
+      <w:lvlJc w:val="left"/>
+      <w:pPr>
+        <w:tabs>
+          <w:tab w:val="num" w:pos="3600"/>
+        </w:tabs>
+        <w:ind w:left="3600" w:hanging="360"/>
+      </w:pPr>
+    </w:lvl>
+    <w:lvl w:ilvl="5" w:tentative="1">
+      <w:start w:val="1"/>
+      <w:numFmt w:val="decimal"/>
+      <w:lvlText w:val="%6."/>
+      <w:lvlJc w:val="left"/>
+      <w:pPr>
+        <w:tabs>
+          <w:tab w:val="num" w:pos="4320"/>
+        </w:tabs>
+        <w:ind w:left="4320" w:hanging="360"/>
+      </w:pPr>
+    </w:lvl>
+    <w:lvl w:ilvl="6" w:tentative="1">
+      <w:start w:val="1"/>
+      <w:numFmt w:val="decimal"/>
+      <w:lvlText w:val="%7."/>
+      <w:lvlJc w:val="left"/>
+      <w:pPr>
+        <w:tabs>
+          <w:tab w:val="num" w:pos="5040"/>
+        </w:tabs>
+        <w:ind w:left="5040" w:hanging="360"/>
+      </w:pPr>
+    </w:lvl>
+    <w:lvl w:ilvl="7" w:tentative="1">
+      <w:start w:val="1"/>
+      <w:numFmt w:val="decimal"/>
+      <w:lvlText w:val="%8."/>
+      <w:lvlJc w:val="left"/>
+      <w:pPr>
+        <w:tabs>
+          <w:tab w:val="num" w:pos="5760"/>
+        </w:tabs>
+        <w:ind w:left="5760" w:hanging="360"/>
+      </w:pPr>
+    </w:lvl>
+    <w:lvl w:ilvl="8" w:tentative="1">
+      <w:start w:val="1"/>
+      <w:numFmt w:val="decimal"/>
+      <w:lvlText w:val="%9."/>
+      <w:lvlJc w:val="left"/>
+      <w:pPr>
+        <w:tabs>
+          <w:tab w:val="num" w:pos="6480"/>
+        </w:tabs>
+        <w:ind w:left="6480" w:hanging="360"/>
+      </w:pPr>
+    </w:lvl>
+  </w:abstractNum>
+  <w:abstractNum w:abstractNumId="4" w15:restartNumberingAfterBreak="0">
     <w:nsid w:val="353A37FD"/>
     <w:multiLevelType w:val="hybridMultilevel"/>
     <w:tmpl w:val="C366D858"/>
@@ -7074,7 +4894,7 @@
       </w:pPr>
     </w:lvl>
   </w:abstractNum>
-  <w:abstractNum w:abstractNumId="3" w15:restartNumberingAfterBreak="0">
+  <w:abstractNum w:abstractNumId="5" w15:restartNumberingAfterBreak="0">
     <w:nsid w:val="3A1C15C2"/>
     <w:multiLevelType w:val="hybridMultilevel"/>
     <w:tmpl w:val="B052B786"/>
@@ -7160,17 +4980,487 @@
       </w:pPr>
     </w:lvl>
   </w:abstractNum>
+  <w:abstractNum w:abstractNumId="6" w15:restartNumberingAfterBreak="0">
+    <w:nsid w:val="42F151EA"/>
+    <w:multiLevelType w:val="multilevel"/>
+    <w:tmpl w:val="84448F76"/>
+    <w:lvl w:ilvl="0">
+      <w:start w:val="1"/>
+      <w:numFmt w:val="decimal"/>
+      <w:lvlText w:val="%1."/>
+      <w:lvlJc w:val="left"/>
+      <w:pPr>
+        <w:tabs>
+          <w:tab w:val="num" w:pos="720"/>
+        </w:tabs>
+        <w:ind w:left="720" w:hanging="360"/>
+      </w:pPr>
+    </w:lvl>
+    <w:lvl w:ilvl="1" w:tentative="1">
+      <w:start w:val="1"/>
+      <w:numFmt w:val="decimal"/>
+      <w:lvlText w:val="%2."/>
+      <w:lvlJc w:val="left"/>
+      <w:pPr>
+        <w:tabs>
+          <w:tab w:val="num" w:pos="1440"/>
+        </w:tabs>
+        <w:ind w:left="1440" w:hanging="360"/>
+      </w:pPr>
+    </w:lvl>
+    <w:lvl w:ilvl="2" w:tentative="1">
+      <w:start w:val="1"/>
+      <w:numFmt w:val="decimal"/>
+      <w:lvlText w:val="%3."/>
+      <w:lvlJc w:val="left"/>
+      <w:pPr>
+        <w:tabs>
+          <w:tab w:val="num" w:pos="2160"/>
+        </w:tabs>
+        <w:ind w:left="2160" w:hanging="360"/>
+      </w:pPr>
+    </w:lvl>
+    <w:lvl w:ilvl="3" w:tentative="1">
+      <w:start w:val="1"/>
+      <w:numFmt w:val="decimal"/>
+      <w:lvlText w:val="%4."/>
+      <w:lvlJc w:val="left"/>
+      <w:pPr>
+        <w:tabs>
+          <w:tab w:val="num" w:pos="2880"/>
+        </w:tabs>
+        <w:ind w:left="2880" w:hanging="360"/>
+      </w:pPr>
+    </w:lvl>
+    <w:lvl w:ilvl="4" w:tentative="1">
+      <w:start w:val="1"/>
+      <w:numFmt w:val="decimal"/>
+      <w:lvlText w:val="%5."/>
+      <w:lvlJc w:val="left"/>
+      <w:pPr>
+        <w:tabs>
+          <w:tab w:val="num" w:pos="3600"/>
+        </w:tabs>
+        <w:ind w:left="3600" w:hanging="360"/>
+      </w:pPr>
+    </w:lvl>
+    <w:lvl w:ilvl="5" w:tentative="1">
+      <w:start w:val="1"/>
+      <w:numFmt w:val="decimal"/>
+      <w:lvlText w:val="%6."/>
+      <w:lvlJc w:val="left"/>
+      <w:pPr>
+        <w:tabs>
+          <w:tab w:val="num" w:pos="4320"/>
+        </w:tabs>
+        <w:ind w:left="4320" w:hanging="360"/>
+      </w:pPr>
+    </w:lvl>
+    <w:lvl w:ilvl="6" w:tentative="1">
+      <w:start w:val="1"/>
+      <w:numFmt w:val="decimal"/>
+      <w:lvlText w:val="%7."/>
+      <w:lvlJc w:val="left"/>
+      <w:pPr>
+        <w:tabs>
+          <w:tab w:val="num" w:pos="5040"/>
+        </w:tabs>
+        <w:ind w:left="5040" w:hanging="360"/>
+      </w:pPr>
+    </w:lvl>
+    <w:lvl w:ilvl="7" w:tentative="1">
+      <w:start w:val="1"/>
+      <w:numFmt w:val="decimal"/>
+      <w:lvlText w:val="%8."/>
+      <w:lvlJc w:val="left"/>
+      <w:pPr>
+        <w:tabs>
+          <w:tab w:val="num" w:pos="5760"/>
+        </w:tabs>
+        <w:ind w:left="5760" w:hanging="360"/>
+      </w:pPr>
+    </w:lvl>
+    <w:lvl w:ilvl="8" w:tentative="1">
+      <w:start w:val="1"/>
+      <w:numFmt w:val="decimal"/>
+      <w:lvlText w:val="%9."/>
+      <w:lvlJc w:val="left"/>
+      <w:pPr>
+        <w:tabs>
+          <w:tab w:val="num" w:pos="6480"/>
+        </w:tabs>
+        <w:ind w:left="6480" w:hanging="360"/>
+      </w:pPr>
+    </w:lvl>
+  </w:abstractNum>
+  <w:abstractNum w:abstractNumId="7" w15:restartNumberingAfterBreak="0">
+    <w:nsid w:val="5B1B5EC5"/>
+    <w:multiLevelType w:val="multilevel"/>
+    <w:tmpl w:val="D9A661EC"/>
+    <w:lvl w:ilvl="0">
+      <w:start w:val="14"/>
+      <w:numFmt w:val="decimal"/>
+      <w:lvlText w:val="%1."/>
+      <w:lvlJc w:val="left"/>
+      <w:pPr>
+        <w:tabs>
+          <w:tab w:val="num" w:pos="720"/>
+        </w:tabs>
+        <w:ind w:left="720" w:hanging="360"/>
+      </w:pPr>
+    </w:lvl>
+    <w:lvl w:ilvl="1" w:tentative="1">
+      <w:start w:val="1"/>
+      <w:numFmt w:val="decimal"/>
+      <w:lvlText w:val="%2."/>
+      <w:lvlJc w:val="left"/>
+      <w:pPr>
+        <w:tabs>
+          <w:tab w:val="num" w:pos="1440"/>
+        </w:tabs>
+        <w:ind w:left="1440" w:hanging="360"/>
+      </w:pPr>
+    </w:lvl>
+    <w:lvl w:ilvl="2" w:tentative="1">
+      <w:start w:val="1"/>
+      <w:numFmt w:val="decimal"/>
+      <w:lvlText w:val="%3."/>
+      <w:lvlJc w:val="left"/>
+      <w:pPr>
+        <w:tabs>
+          <w:tab w:val="num" w:pos="2160"/>
+        </w:tabs>
+        <w:ind w:left="2160" w:hanging="360"/>
+      </w:pPr>
+    </w:lvl>
+    <w:lvl w:ilvl="3" w:tentative="1">
+      <w:start w:val="1"/>
+      <w:numFmt w:val="decimal"/>
+      <w:lvlText w:val="%4."/>
+      <w:lvlJc w:val="left"/>
+      <w:pPr>
+        <w:tabs>
+          <w:tab w:val="num" w:pos="2880"/>
+        </w:tabs>
+        <w:ind w:left="2880" w:hanging="360"/>
+      </w:pPr>
+    </w:lvl>
+    <w:lvl w:ilvl="4" w:tentative="1">
+      <w:start w:val="1"/>
+      <w:numFmt w:val="decimal"/>
+      <w:lvlText w:val="%5."/>
+      <w:lvlJc w:val="left"/>
+      <w:pPr>
+        <w:tabs>
+          <w:tab w:val="num" w:pos="3600"/>
+        </w:tabs>
+        <w:ind w:left="3600" w:hanging="360"/>
+      </w:pPr>
+    </w:lvl>
+    <w:lvl w:ilvl="5" w:tentative="1">
+      <w:start w:val="1"/>
+      <w:numFmt w:val="decimal"/>
+      <w:lvlText w:val="%6."/>
+      <w:lvlJc w:val="left"/>
+      <w:pPr>
+        <w:tabs>
+          <w:tab w:val="num" w:pos="4320"/>
+        </w:tabs>
+        <w:ind w:left="4320" w:hanging="360"/>
+      </w:pPr>
+    </w:lvl>
+    <w:lvl w:ilvl="6" w:tentative="1">
+      <w:start w:val="1"/>
+      <w:numFmt w:val="decimal"/>
+      <w:lvlText w:val="%7."/>
+      <w:lvlJc w:val="left"/>
+      <w:pPr>
+        <w:tabs>
+          <w:tab w:val="num" w:pos="5040"/>
+        </w:tabs>
+        <w:ind w:left="5040" w:hanging="360"/>
+      </w:pPr>
+    </w:lvl>
+    <w:lvl w:ilvl="7" w:tentative="1">
+      <w:start w:val="1"/>
+      <w:numFmt w:val="decimal"/>
+      <w:lvlText w:val="%8."/>
+      <w:lvlJc w:val="left"/>
+      <w:pPr>
+        <w:tabs>
+          <w:tab w:val="num" w:pos="5760"/>
+        </w:tabs>
+        <w:ind w:left="5760" w:hanging="360"/>
+      </w:pPr>
+    </w:lvl>
+    <w:lvl w:ilvl="8" w:tentative="1">
+      <w:start w:val="1"/>
+      <w:numFmt w:val="decimal"/>
+      <w:lvlText w:val="%9."/>
+      <w:lvlJc w:val="left"/>
+      <w:pPr>
+        <w:tabs>
+          <w:tab w:val="num" w:pos="6480"/>
+        </w:tabs>
+        <w:ind w:left="6480" w:hanging="360"/>
+      </w:pPr>
+    </w:lvl>
+  </w:abstractNum>
+  <w:abstractNum w:abstractNumId="8" w15:restartNumberingAfterBreak="0">
+    <w:nsid w:val="6A0F0732"/>
+    <w:multiLevelType w:val="multilevel"/>
+    <w:tmpl w:val="4FE0C2B4"/>
+    <w:lvl w:ilvl="0">
+      <w:start w:val="1"/>
+      <w:numFmt w:val="decimal"/>
+      <w:lvlText w:val="%1."/>
+      <w:lvlJc w:val="left"/>
+      <w:pPr>
+        <w:tabs>
+          <w:tab w:val="num" w:pos="720"/>
+        </w:tabs>
+        <w:ind w:left="720" w:hanging="360"/>
+      </w:pPr>
+    </w:lvl>
+    <w:lvl w:ilvl="1" w:tentative="1">
+      <w:start w:val="1"/>
+      <w:numFmt w:val="decimal"/>
+      <w:lvlText w:val="%2."/>
+      <w:lvlJc w:val="left"/>
+      <w:pPr>
+        <w:tabs>
+          <w:tab w:val="num" w:pos="1440"/>
+        </w:tabs>
+        <w:ind w:left="1440" w:hanging="360"/>
+      </w:pPr>
+    </w:lvl>
+    <w:lvl w:ilvl="2" w:tentative="1">
+      <w:start w:val="1"/>
+      <w:numFmt w:val="decimal"/>
+      <w:lvlText w:val="%3."/>
+      <w:lvlJc w:val="left"/>
+      <w:pPr>
+        <w:tabs>
+          <w:tab w:val="num" w:pos="2160"/>
+        </w:tabs>
+        <w:ind w:left="2160" w:hanging="360"/>
+      </w:pPr>
+    </w:lvl>
+    <w:lvl w:ilvl="3" w:tentative="1">
+      <w:start w:val="1"/>
+      <w:numFmt w:val="decimal"/>
+      <w:lvlText w:val="%4."/>
+      <w:lvlJc w:val="left"/>
+      <w:pPr>
+        <w:tabs>
+          <w:tab w:val="num" w:pos="2880"/>
+        </w:tabs>
+        <w:ind w:left="2880" w:hanging="360"/>
+      </w:pPr>
+    </w:lvl>
+    <w:lvl w:ilvl="4" w:tentative="1">
+      <w:start w:val="1"/>
+      <w:numFmt w:val="decimal"/>
+      <w:lvlText w:val="%5."/>
+      <w:lvlJc w:val="left"/>
+      <w:pPr>
+        <w:tabs>
+          <w:tab w:val="num" w:pos="3600"/>
+        </w:tabs>
+        <w:ind w:left="3600" w:hanging="360"/>
+      </w:pPr>
+    </w:lvl>
+    <w:lvl w:ilvl="5" w:tentative="1">
+      <w:start w:val="1"/>
+      <w:numFmt w:val="decimal"/>
+      <w:lvlText w:val="%6."/>
+      <w:lvlJc w:val="left"/>
+      <w:pPr>
+        <w:tabs>
+          <w:tab w:val="num" w:pos="4320"/>
+        </w:tabs>
+        <w:ind w:left="4320" w:hanging="360"/>
+      </w:pPr>
+    </w:lvl>
+    <w:lvl w:ilvl="6" w:tentative="1">
+      <w:start w:val="1"/>
+      <w:numFmt w:val="decimal"/>
+      <w:lvlText w:val="%7."/>
+      <w:lvlJc w:val="left"/>
+      <w:pPr>
+        <w:tabs>
+          <w:tab w:val="num" w:pos="5040"/>
+        </w:tabs>
+        <w:ind w:left="5040" w:hanging="360"/>
+      </w:pPr>
+    </w:lvl>
+    <w:lvl w:ilvl="7" w:tentative="1">
+      <w:start w:val="1"/>
+      <w:numFmt w:val="decimal"/>
+      <w:lvlText w:val="%8."/>
+      <w:lvlJc w:val="left"/>
+      <w:pPr>
+        <w:tabs>
+          <w:tab w:val="num" w:pos="5760"/>
+        </w:tabs>
+        <w:ind w:left="5760" w:hanging="360"/>
+      </w:pPr>
+    </w:lvl>
+    <w:lvl w:ilvl="8" w:tentative="1">
+      <w:start w:val="1"/>
+      <w:numFmt w:val="decimal"/>
+      <w:lvlText w:val="%9."/>
+      <w:lvlJc w:val="left"/>
+      <w:pPr>
+        <w:tabs>
+          <w:tab w:val="num" w:pos="6480"/>
+        </w:tabs>
+        <w:ind w:left="6480" w:hanging="360"/>
+      </w:pPr>
+    </w:lvl>
+  </w:abstractNum>
+  <w:abstractNum w:abstractNumId="9" w15:restartNumberingAfterBreak="0">
+    <w:nsid w:val="744B3798"/>
+    <w:multiLevelType w:val="multilevel"/>
+    <w:tmpl w:val="EEE20328"/>
+    <w:lvl w:ilvl="0">
+      <w:start w:val="4"/>
+      <w:numFmt w:val="decimal"/>
+      <w:lvlText w:val="%1."/>
+      <w:lvlJc w:val="left"/>
+      <w:pPr>
+        <w:tabs>
+          <w:tab w:val="num" w:pos="720"/>
+        </w:tabs>
+        <w:ind w:left="720" w:hanging="360"/>
+      </w:pPr>
+    </w:lvl>
+    <w:lvl w:ilvl="1" w:tentative="1">
+      <w:start w:val="1"/>
+      <w:numFmt w:val="decimal"/>
+      <w:lvlText w:val="%2."/>
+      <w:lvlJc w:val="left"/>
+      <w:pPr>
+        <w:tabs>
+          <w:tab w:val="num" w:pos="1440"/>
+        </w:tabs>
+        <w:ind w:left="1440" w:hanging="360"/>
+      </w:pPr>
+    </w:lvl>
+    <w:lvl w:ilvl="2" w:tentative="1">
+      <w:start w:val="1"/>
+      <w:numFmt w:val="decimal"/>
+      <w:lvlText w:val="%3."/>
+      <w:lvlJc w:val="left"/>
+      <w:pPr>
+        <w:tabs>
+          <w:tab w:val="num" w:pos="2160"/>
+        </w:tabs>
+        <w:ind w:left="2160" w:hanging="360"/>
+      </w:pPr>
+    </w:lvl>
+    <w:lvl w:ilvl="3" w:tentative="1">
+      <w:start w:val="1"/>
+      <w:numFmt w:val="decimal"/>
+      <w:lvlText w:val="%4."/>
+      <w:lvlJc w:val="left"/>
+      <w:pPr>
+        <w:tabs>
+          <w:tab w:val="num" w:pos="2880"/>
+        </w:tabs>
+        <w:ind w:left="2880" w:hanging="360"/>
+      </w:pPr>
+    </w:lvl>
+    <w:lvl w:ilvl="4" w:tentative="1">
+      <w:start w:val="1"/>
+      <w:numFmt w:val="decimal"/>
+      <w:lvlText w:val="%5."/>
+      <w:lvlJc w:val="left"/>
+      <w:pPr>
+        <w:tabs>
+          <w:tab w:val="num" w:pos="3600"/>
+        </w:tabs>
+        <w:ind w:left="3600" w:hanging="360"/>
+      </w:pPr>
+    </w:lvl>
+    <w:lvl w:ilvl="5" w:tentative="1">
+      <w:start w:val="1"/>
+      <w:numFmt w:val="decimal"/>
+      <w:lvlText w:val="%6."/>
+      <w:lvlJc w:val="left"/>
+      <w:pPr>
+        <w:tabs>
+          <w:tab w:val="num" w:pos="4320"/>
+        </w:tabs>
+        <w:ind w:left="4320" w:hanging="360"/>
+      </w:pPr>
+    </w:lvl>
+    <w:lvl w:ilvl="6" w:tentative="1">
+      <w:start w:val="1"/>
+      <w:numFmt w:val="decimal"/>
+      <w:lvlText w:val="%7."/>
+      <w:lvlJc w:val="left"/>
+      <w:pPr>
+        <w:tabs>
+          <w:tab w:val="num" w:pos="5040"/>
+        </w:tabs>
+        <w:ind w:left="5040" w:hanging="360"/>
+      </w:pPr>
+    </w:lvl>
+    <w:lvl w:ilvl="7" w:tentative="1">
+      <w:start w:val="1"/>
+      <w:numFmt w:val="decimal"/>
+      <w:lvlText w:val="%8."/>
+      <w:lvlJc w:val="left"/>
+      <w:pPr>
+        <w:tabs>
+          <w:tab w:val="num" w:pos="5760"/>
+        </w:tabs>
+        <w:ind w:left="5760" w:hanging="360"/>
+      </w:pPr>
+    </w:lvl>
+    <w:lvl w:ilvl="8" w:tentative="1">
+      <w:start w:val="1"/>
+      <w:numFmt w:val="decimal"/>
+      <w:lvlText w:val="%9."/>
+      <w:lvlJc w:val="left"/>
+      <w:pPr>
+        <w:tabs>
+          <w:tab w:val="num" w:pos="6480"/>
+        </w:tabs>
+        <w:ind w:left="6480" w:hanging="360"/>
+      </w:pPr>
+    </w:lvl>
+  </w:abstractNum>
   <w:num w:numId="1" w16cid:durableId="1680422793">
-    <w:abstractNumId w:val="3"/>
+    <w:abstractNumId w:val="5"/>
   </w:num>
   <w:num w:numId="2" w16cid:durableId="1738897246">
-    <w:abstractNumId w:val="2"/>
+    <w:abstractNumId w:val="4"/>
   </w:num>
   <w:num w:numId="3" w16cid:durableId="1100637894">
     <w:abstractNumId w:val="1"/>
   </w:num>
   <w:num w:numId="4" w16cid:durableId="780875119">
     <w:abstractNumId w:val="0"/>
+  </w:num>
+  <w:num w:numId="5" w16cid:durableId="1207178795">
+    <w:abstractNumId w:val="6"/>
+  </w:num>
+  <w:num w:numId="6" w16cid:durableId="770323291">
+    <w:abstractNumId w:val="9"/>
+  </w:num>
+  <w:num w:numId="7" w16cid:durableId="1465197736">
+    <w:abstractNumId w:val="2"/>
+  </w:num>
+  <w:num w:numId="8" w16cid:durableId="190531894">
+    <w:abstractNumId w:val="7"/>
+  </w:num>
+  <w:num w:numId="9" w16cid:durableId="1865750552">
+    <w:abstractNumId w:val="3"/>
+  </w:num>
+  <w:num w:numId="10" w16cid:durableId="972760143">
+    <w:abstractNumId w:val="8"/>
   </w:num>
 </w:numbering>
 </file>
@@ -7786,7 +6076,6 @@
   <w:style w:type="character" w:default="1" w:styleId="Policepardfaut">
     <w:name w:val="Default Paragraph Font"/>
     <w:uiPriority w:val="1"/>
-    <w:semiHidden/>
     <w:unhideWhenUsed/>
   </w:style>
   <w:style w:type="table" w:default="1" w:styleId="TableauNormal">
@@ -8755,7 +7044,7 @@
 
 <file path=customXml/item1.xml><?xml version="1.0" encoding="utf-8"?>
 <CoverPageProperties xmlns="http://schemas.microsoft.com/office/2006/coverPageProps">
-  <PublishDate>2023-09-22T00:00:00</PublishDate>
+  <PublishDate>2024-01-22T00:00:00</PublishDate>
   <Abstract/>
   <CompanyAddress/>
   <CompanyPhone/>

</xml_diff>